<commit_message>
javadoc y memoria actualizada
</commit_message>
<xml_diff>
--- a/Memoria.docx
+++ b/Memoria.docx
@@ -13,18 +13,18 @@
           <w:noProof/>
         </w:rPr>
         <w:drawing>
-          <wp:anchor distT="0" distB="0" distL="114300" distR="114300" simplePos="0" relativeHeight="251658240" behindDoc="0" locked="0" layoutInCell="1" allowOverlap="1">
+          <wp:anchor distT="0" distB="0" distL="114300" distR="114300" simplePos="0" relativeHeight="251679744" behindDoc="0" locked="0" layoutInCell="1" allowOverlap="1">
             <wp:simplePos x="0" y="0"/>
             <wp:positionH relativeFrom="column">
-              <wp:posOffset>-1122680</wp:posOffset>
+              <wp:posOffset>-1058870</wp:posOffset>
             </wp:positionH>
             <wp:positionV relativeFrom="paragraph">
-              <wp:posOffset>-1216660</wp:posOffset>
+              <wp:posOffset>-878531</wp:posOffset>
             </wp:positionV>
-            <wp:extent cx="7600315" cy="11020425"/>
-            <wp:effectExtent l="0" t="0" r="635" b="9525"/>
+            <wp:extent cx="7527290" cy="10653823"/>
+            <wp:effectExtent l="0" t="0" r="0" b="0"/>
             <wp:wrapNone/>
-            <wp:docPr id="1" name="Imagen 1"/>
+            <wp:docPr id="24" name="Imagen 24"/>
             <wp:cNvGraphicFramePr>
               <a:graphicFrameLocks xmlns:a="http://schemas.openxmlformats.org/drawingml/2006/main" noChangeAspect="1"/>
             </wp:cNvGraphicFramePr>
@@ -32,7 +32,7 @@
               <a:graphicData uri="http://schemas.openxmlformats.org/drawingml/2006/picture">
                 <pic:pic xmlns:pic="http://schemas.openxmlformats.org/drawingml/2006/picture">
                   <pic:nvPicPr>
-                    <pic:cNvPr id="1" name="Portada.jpg"/>
+                    <pic:cNvPr id="24" name="Portada.jpg"/>
                     <pic:cNvPicPr/>
                   </pic:nvPicPr>
                   <pic:blipFill>
@@ -50,7 +50,7 @@
                   <pic:spPr>
                     <a:xfrm>
                       <a:off x="0" y="0"/>
-                      <a:ext cx="7600315" cy="11020425"/>
+                      <a:ext cx="7534874" cy="10664557"/>
                     </a:xfrm>
                     <a:prstGeom prst="rect">
                       <a:avLst/>
@@ -67,6 +67,30 @@
             </wp14:sizeRelV>
           </wp:anchor>
         </w:drawing>
+      </w:r>
+      <w:r>
+        <w:rPr>
+          <w:noProof/>
+        </w:rPr>
+        <w:softHyphen/>
+      </w:r>
+      <w:r>
+        <w:rPr>
+          <w:noProof/>
+        </w:rPr>
+        <w:softHyphen/>
+      </w:r>
+      <w:r>
+        <w:rPr>
+          <w:noProof/>
+        </w:rPr>
+        <w:softHyphen/>
+      </w:r>
+      <w:r>
+        <w:rPr>
+          <w:noProof/>
+        </w:rPr>
+        <w:softHyphen/>
       </w:r>
     </w:p>
     <w:p/>
@@ -119,39 +143,21 @@
         <w:lastRenderedPageBreak/>
         <w:t>Especificación de requisitos</w:t>
       </w:r>
-      <w:bookmarkStart w:id="0" w:name="_GoBack"/>
-      <w:bookmarkEnd w:id="0"/>
-    </w:p>
-    <w:p>
-      <w:pPr>
-        <w:rPr>
-          <w:sz w:val="24"/>
-          <w:szCs w:val="24"/>
-        </w:rPr>
-      </w:pPr>
-      <w:r>
-        <w:rPr>
-          <w:rFonts w:ascii="Arial" w:hAnsi="Arial" w:cs="Arial"/>
-          <w:sz w:val="24"/>
-          <w:szCs w:val="24"/>
-        </w:rPr>
-        <w:t xml:space="preserve"> mediante diagramas de casos de uso</w:t>
-      </w:r>
-      <w:r>
-        <w:rPr>
-          <w:rFonts w:ascii="Arial" w:hAnsi="Arial" w:cs="Arial"/>
-          <w:sz w:val="24"/>
-          <w:szCs w:val="24"/>
-        </w:rPr>
-        <w:t xml:space="preserve"> </w:t>
-      </w:r>
-      <w:r>
-        <w:rPr>
-          <w:rFonts w:ascii="Arial" w:hAnsi="Arial" w:cs="Arial"/>
-          <w:sz w:val="24"/>
-          <w:szCs w:val="24"/>
-        </w:rPr>
-        <w:t>se deberán describir las acciones principales que los usuarios de la aplicación puedan realizar.</w:t>
+    </w:p>
+    <w:p>
+      <w:pPr>
+        <w:rPr>
+          <w:sz w:val="24"/>
+          <w:szCs w:val="24"/>
+        </w:rPr>
+      </w:pPr>
+      <w:r>
+        <w:rPr>
+          <w:rFonts w:ascii="Arial" w:hAnsi="Arial" w:cs="Arial"/>
+          <w:sz w:val="24"/>
+          <w:szCs w:val="24"/>
+        </w:rPr>
+        <w:t xml:space="preserve"> mediante diagramas de casos de uso se deberán describir las acciones principales que los usuarios de la aplicación puedan realizar.</w:t>
       </w:r>
     </w:p>
     <w:p>
@@ -196,23 +202,7 @@
           <w:sz w:val="24"/>
           <w:szCs w:val="24"/>
         </w:rPr>
-        <w:t>descripción del análisis y diseño de cómo se ha desarrollado la aplicación y qué elementos principales intervienen en la misma. Para realizarlo se construye un diagrama de clases sencillo, identificando las clases de la</w:t>
-      </w:r>
-      <w:r>
-        <w:rPr>
-          <w:rFonts w:ascii="Arial" w:hAnsi="Arial" w:cs="Arial"/>
-          <w:sz w:val="24"/>
-          <w:szCs w:val="24"/>
-        </w:rPr>
-        <w:t xml:space="preserve"> </w:t>
-      </w:r>
-      <w:r>
-        <w:rPr>
-          <w:rFonts w:ascii="Arial" w:hAnsi="Arial" w:cs="Arial"/>
-          <w:sz w:val="24"/>
-          <w:szCs w:val="24"/>
-        </w:rPr>
-        <w:t>lógica de negocio.</w:t>
+        <w:t>descripción del análisis y diseño de cómo se ha desarrollado la aplicación y qué elementos principales intervienen en la misma. Para realizarlo se construye un diagrama de clases sencillo, identificando las clases de la lógica de negocio.</w:t>
       </w:r>
     </w:p>
     <w:p>
@@ -293,10 +283,474 @@
       <w:r>
         <w:rPr>
           <w:rFonts w:ascii="Arial" w:hAnsi="Arial" w:cs="Arial"/>
-          <w:sz w:val="24"/>
-          <w:szCs w:val="24"/>
-        </w:rPr>
-        <w:t>Para registrarse, se pide un DNI y un nombre que serán los identificadores del jugador. Una vez hecho el registro, saltará un cuadro de diálogo confirmando los datos introducidos y al continuar, nos llevará al menú principal del juego.</w:t>
+          <w:noProof/>
+          <w:sz w:val="24"/>
+          <w:szCs w:val="24"/>
+        </w:rPr>
+        <w:drawing>
+          <wp:anchor distT="0" distB="0" distL="114300" distR="114300" simplePos="0" relativeHeight="251659264" behindDoc="1" locked="0" layoutInCell="1" allowOverlap="1">
+            <wp:simplePos x="0" y="0"/>
+            <wp:positionH relativeFrom="column">
+              <wp:posOffset>1196340</wp:posOffset>
+            </wp:positionH>
+            <wp:positionV relativeFrom="page">
+              <wp:posOffset>1990725</wp:posOffset>
+            </wp:positionV>
+            <wp:extent cx="2899410" cy="1933575"/>
+            <wp:effectExtent l="0" t="0" r="0" b="9525"/>
+            <wp:wrapTight wrapText="bothSides">
+              <wp:wrapPolygon edited="0">
+                <wp:start x="0" y="0"/>
+                <wp:lineTo x="0" y="21494"/>
+                <wp:lineTo x="21430" y="21494"/>
+                <wp:lineTo x="21430" y="0"/>
+                <wp:lineTo x="0" y="0"/>
+              </wp:wrapPolygon>
+            </wp:wrapTight>
+            <wp:docPr id="2" name="Imagen 2"/>
+            <wp:cNvGraphicFramePr>
+              <a:graphicFrameLocks xmlns:a="http://schemas.openxmlformats.org/drawingml/2006/main" noChangeAspect="1"/>
+            </wp:cNvGraphicFramePr>
+            <a:graphic xmlns:a="http://schemas.openxmlformats.org/drawingml/2006/main">
+              <a:graphicData uri="http://schemas.openxmlformats.org/drawingml/2006/picture">
+                <pic:pic xmlns:pic="http://schemas.openxmlformats.org/drawingml/2006/picture">
+                  <pic:nvPicPr>
+                    <pic:cNvPr id="2" name="portada.jpg"/>
+                    <pic:cNvPicPr/>
+                  </pic:nvPicPr>
+                  <pic:blipFill>
+                    <a:blip r:embed="rId6" cstate="print">
+                      <a:extLst>
+                        <a:ext uri="{28A0092B-C50C-407E-A947-70E740481C1C}">
+                          <a14:useLocalDpi xmlns:a14="http://schemas.microsoft.com/office/drawing/2010/main" val="0"/>
+                        </a:ext>
+                      </a:extLst>
+                    </a:blip>
+                    <a:stretch>
+                      <a:fillRect/>
+                    </a:stretch>
+                  </pic:blipFill>
+                  <pic:spPr>
+                    <a:xfrm>
+                      <a:off x="0" y="0"/>
+                      <a:ext cx="2899410" cy="1933575"/>
+                    </a:xfrm>
+                    <a:prstGeom prst="rect">
+                      <a:avLst/>
+                    </a:prstGeom>
+                  </pic:spPr>
+                </pic:pic>
+              </a:graphicData>
+            </a:graphic>
+            <wp14:sizeRelH relativeFrom="margin">
+              <wp14:pctWidth>0</wp14:pctWidth>
+            </wp14:sizeRelH>
+            <wp14:sizeRelV relativeFrom="margin">
+              <wp14:pctHeight>0</wp14:pctHeight>
+            </wp14:sizeRelV>
+          </wp:anchor>
+        </w:drawing>
+      </w:r>
+    </w:p>
+    <w:p>
+      <w:pPr>
+        <w:ind w:left="-567" w:right="-427" w:firstLine="283"/>
+        <w:rPr>
+          <w:rFonts w:ascii="Arial" w:hAnsi="Arial" w:cs="Arial"/>
+          <w:sz w:val="24"/>
+          <w:szCs w:val="24"/>
+        </w:rPr>
+      </w:pPr>
+    </w:p>
+    <w:p>
+      <w:pPr>
+        <w:ind w:left="-567" w:right="-427" w:firstLine="283"/>
+        <w:rPr>
+          <w:rFonts w:ascii="Arial" w:hAnsi="Arial" w:cs="Arial"/>
+          <w:sz w:val="24"/>
+          <w:szCs w:val="24"/>
+        </w:rPr>
+      </w:pPr>
+    </w:p>
+    <w:p>
+      <w:pPr>
+        <w:ind w:left="-567" w:right="-427" w:firstLine="283"/>
+        <w:rPr>
+          <w:rFonts w:ascii="Arial" w:hAnsi="Arial" w:cs="Arial"/>
+          <w:sz w:val="24"/>
+          <w:szCs w:val="24"/>
+        </w:rPr>
+      </w:pPr>
+    </w:p>
+    <w:p>
+      <w:pPr>
+        <w:ind w:left="-567" w:right="-427" w:firstLine="283"/>
+        <w:rPr>
+          <w:rFonts w:ascii="Arial" w:hAnsi="Arial" w:cs="Arial"/>
+          <w:sz w:val="24"/>
+          <w:szCs w:val="24"/>
+        </w:rPr>
+      </w:pPr>
+    </w:p>
+    <w:p>
+      <w:pPr>
+        <w:ind w:left="-567" w:right="-427" w:firstLine="283"/>
+        <w:rPr>
+          <w:rFonts w:ascii="Arial" w:hAnsi="Arial" w:cs="Arial"/>
+          <w:sz w:val="24"/>
+          <w:szCs w:val="24"/>
+        </w:rPr>
+      </w:pPr>
+    </w:p>
+    <w:p>
+      <w:pPr>
+        <w:ind w:left="-567" w:right="-427" w:firstLine="283"/>
+        <w:rPr>
+          <w:rFonts w:ascii="Arial" w:hAnsi="Arial" w:cs="Arial"/>
+          <w:sz w:val="24"/>
+          <w:szCs w:val="24"/>
+        </w:rPr>
+      </w:pPr>
+    </w:p>
+    <w:p>
+      <w:pPr>
+        <w:ind w:left="-567" w:right="-427" w:firstLine="283"/>
+        <w:rPr>
+          <w:rFonts w:ascii="Arial" w:hAnsi="Arial" w:cs="Arial"/>
+          <w:sz w:val="24"/>
+          <w:szCs w:val="24"/>
+        </w:rPr>
+      </w:pPr>
+      <w:r>
+        <w:rPr>
+          <w:rFonts w:ascii="Arial" w:hAnsi="Arial" w:cs="Arial"/>
+          <w:sz w:val="24"/>
+          <w:szCs w:val="24"/>
+        </w:rPr>
+        <w:t>Para registrarse, se pide un DNI y un nombre que serán los identificadores del jugador. Una vez hecho el registro, saltará un cuadro de diálogo confirmando los datos introducidos y al continuar, nos llevará al menú principal del juego</w:t>
+      </w:r>
+      <w:r>
+        <w:rPr>
+          <w:rFonts w:ascii="Arial" w:hAnsi="Arial" w:cs="Arial"/>
+          <w:sz w:val="24"/>
+          <w:szCs w:val="24"/>
+        </w:rPr>
+        <w:t>.</w:t>
+      </w:r>
+    </w:p>
+    <w:p>
+      <w:pPr>
+        <w:ind w:left="-567" w:right="-427" w:firstLine="283"/>
+        <w:rPr>
+          <w:rFonts w:ascii="Arial" w:hAnsi="Arial" w:cs="Arial"/>
+          <w:sz w:val="24"/>
+          <w:szCs w:val="24"/>
+        </w:rPr>
+      </w:pPr>
+      <w:r>
+        <w:rPr>
+          <w:rFonts w:ascii="Arial" w:hAnsi="Arial" w:cs="Arial"/>
+          <w:noProof/>
+          <w:sz w:val="24"/>
+          <w:szCs w:val="24"/>
+        </w:rPr>
+        <w:drawing>
+          <wp:anchor distT="0" distB="0" distL="114300" distR="114300" simplePos="0" relativeHeight="251664384" behindDoc="1" locked="0" layoutInCell="1" allowOverlap="1">
+            <wp:simplePos x="0" y="0"/>
+            <wp:positionH relativeFrom="column">
+              <wp:posOffset>3070860</wp:posOffset>
+            </wp:positionH>
+            <wp:positionV relativeFrom="paragraph">
+              <wp:posOffset>204470</wp:posOffset>
+            </wp:positionV>
+            <wp:extent cx="2813685" cy="1743710"/>
+            <wp:effectExtent l="0" t="0" r="5715" b="8890"/>
+            <wp:wrapTight wrapText="bothSides">
+              <wp:wrapPolygon edited="0">
+                <wp:start x="0" y="0"/>
+                <wp:lineTo x="0" y="21474"/>
+                <wp:lineTo x="21498" y="21474"/>
+                <wp:lineTo x="21498" y="0"/>
+                <wp:lineTo x="0" y="0"/>
+              </wp:wrapPolygon>
+            </wp:wrapTight>
+            <wp:docPr id="6" name="Imagen 6"/>
+            <wp:cNvGraphicFramePr>
+              <a:graphicFrameLocks xmlns:a="http://schemas.openxmlformats.org/drawingml/2006/main" noChangeAspect="1"/>
+            </wp:cNvGraphicFramePr>
+            <a:graphic xmlns:a="http://schemas.openxmlformats.org/drawingml/2006/main">
+              <a:graphicData uri="http://schemas.openxmlformats.org/drawingml/2006/picture">
+                <pic:pic xmlns:pic="http://schemas.openxmlformats.org/drawingml/2006/picture">
+                  <pic:nvPicPr>
+                    <pic:cNvPr id="6" name="registro sure.jpg"/>
+                    <pic:cNvPicPr/>
+                  </pic:nvPicPr>
+                  <pic:blipFill>
+                    <a:blip r:embed="rId7">
+                      <a:extLst>
+                        <a:ext uri="{28A0092B-C50C-407E-A947-70E740481C1C}">
+                          <a14:useLocalDpi xmlns:a14="http://schemas.microsoft.com/office/drawing/2010/main" val="0"/>
+                        </a:ext>
+                      </a:extLst>
+                    </a:blip>
+                    <a:stretch>
+                      <a:fillRect/>
+                    </a:stretch>
+                  </pic:blipFill>
+                  <pic:spPr>
+                    <a:xfrm>
+                      <a:off x="0" y="0"/>
+                      <a:ext cx="2813685" cy="1743710"/>
+                    </a:xfrm>
+                    <a:prstGeom prst="rect">
+                      <a:avLst/>
+                    </a:prstGeom>
+                  </pic:spPr>
+                </pic:pic>
+              </a:graphicData>
+            </a:graphic>
+            <wp14:sizeRelH relativeFrom="margin">
+              <wp14:pctWidth>0</wp14:pctWidth>
+            </wp14:sizeRelH>
+            <wp14:sizeRelV relativeFrom="margin">
+              <wp14:pctHeight>0</wp14:pctHeight>
+            </wp14:sizeRelV>
+          </wp:anchor>
+        </w:drawing>
+      </w:r>
+      <w:r>
+        <w:rPr>
+          <w:rFonts w:ascii="Arial" w:hAnsi="Arial" w:cs="Arial"/>
+          <w:noProof/>
+          <w:sz w:val="24"/>
+          <w:szCs w:val="24"/>
+        </w:rPr>
+        <w:drawing>
+          <wp:anchor distT="0" distB="0" distL="114300" distR="114300" simplePos="0" relativeHeight="251663360" behindDoc="0" locked="0" layoutInCell="1" allowOverlap="1">
+            <wp:simplePos x="0" y="0"/>
+            <wp:positionH relativeFrom="column">
+              <wp:posOffset>-318135</wp:posOffset>
+            </wp:positionH>
+            <wp:positionV relativeFrom="paragraph">
+              <wp:posOffset>205105</wp:posOffset>
+            </wp:positionV>
+            <wp:extent cx="2752725" cy="1738630"/>
+            <wp:effectExtent l="0" t="0" r="9525" b="0"/>
+            <wp:wrapSquare wrapText="bothSides"/>
+            <wp:docPr id="7" name="Imagen 7"/>
+            <wp:cNvGraphicFramePr>
+              <a:graphicFrameLocks xmlns:a="http://schemas.openxmlformats.org/drawingml/2006/main" noChangeAspect="1"/>
+            </wp:cNvGraphicFramePr>
+            <a:graphic xmlns:a="http://schemas.openxmlformats.org/drawingml/2006/main">
+              <a:graphicData uri="http://schemas.openxmlformats.org/drawingml/2006/picture">
+                <pic:pic xmlns:pic="http://schemas.openxmlformats.org/drawingml/2006/picture">
+                  <pic:nvPicPr>
+                    <pic:cNvPr id="7" name="registro.jpg"/>
+                    <pic:cNvPicPr/>
+                  </pic:nvPicPr>
+                  <pic:blipFill>
+                    <a:blip r:embed="rId8">
+                      <a:extLst>
+                        <a:ext uri="{28A0092B-C50C-407E-A947-70E740481C1C}">
+                          <a14:useLocalDpi xmlns:a14="http://schemas.microsoft.com/office/drawing/2010/main" val="0"/>
+                        </a:ext>
+                      </a:extLst>
+                    </a:blip>
+                    <a:stretch>
+                      <a:fillRect/>
+                    </a:stretch>
+                  </pic:blipFill>
+                  <pic:spPr>
+                    <a:xfrm>
+                      <a:off x="0" y="0"/>
+                      <a:ext cx="2752725" cy="1738630"/>
+                    </a:xfrm>
+                    <a:prstGeom prst="rect">
+                      <a:avLst/>
+                    </a:prstGeom>
+                  </pic:spPr>
+                </pic:pic>
+              </a:graphicData>
+            </a:graphic>
+            <wp14:sizeRelH relativeFrom="margin">
+              <wp14:pctWidth>0</wp14:pctWidth>
+            </wp14:sizeRelH>
+            <wp14:sizeRelV relativeFrom="margin">
+              <wp14:pctHeight>0</wp14:pctHeight>
+            </wp14:sizeRelV>
+          </wp:anchor>
+        </w:drawing>
+      </w:r>
+    </w:p>
+    <w:p>
+      <w:pPr>
+        <w:ind w:left="-567" w:right="-427" w:firstLine="283"/>
+        <w:rPr>
+          <w:rFonts w:ascii="Arial" w:hAnsi="Arial" w:cs="Arial"/>
+          <w:sz w:val="24"/>
+          <w:szCs w:val="24"/>
+        </w:rPr>
+      </w:pPr>
+    </w:p>
+    <w:p>
+      <w:pPr>
+        <w:ind w:left="-567" w:right="-427" w:firstLine="283"/>
+        <w:rPr>
+          <w:rFonts w:ascii="Arial" w:hAnsi="Arial" w:cs="Arial"/>
+          <w:sz w:val="24"/>
+          <w:szCs w:val="24"/>
+        </w:rPr>
+      </w:pPr>
+    </w:p>
+    <w:p>
+      <w:pPr>
+        <w:ind w:left="-567" w:right="-427" w:firstLine="283"/>
+        <w:rPr>
+          <w:rFonts w:ascii="Arial" w:hAnsi="Arial" w:cs="Arial"/>
+          <w:sz w:val="24"/>
+          <w:szCs w:val="24"/>
+        </w:rPr>
+      </w:pPr>
+    </w:p>
+    <w:p>
+      <w:pPr>
+        <w:ind w:left="-567" w:right="-427" w:firstLine="283"/>
+        <w:rPr>
+          <w:rFonts w:ascii="Arial" w:hAnsi="Arial" w:cs="Arial"/>
+          <w:sz w:val="24"/>
+          <w:szCs w:val="24"/>
+        </w:rPr>
+      </w:pPr>
+    </w:p>
+    <w:p>
+      <w:pPr>
+        <w:ind w:left="-567" w:right="-427" w:firstLine="283"/>
+        <w:rPr>
+          <w:rFonts w:ascii="Arial" w:hAnsi="Arial" w:cs="Arial"/>
+          <w:sz w:val="24"/>
+          <w:szCs w:val="24"/>
+        </w:rPr>
+      </w:pPr>
+    </w:p>
+    <w:p>
+      <w:pPr>
+        <w:ind w:left="-567" w:right="-427" w:firstLine="283"/>
+        <w:rPr>
+          <w:rFonts w:ascii="Arial" w:hAnsi="Arial" w:cs="Arial"/>
+          <w:sz w:val="24"/>
+          <w:szCs w:val="24"/>
+        </w:rPr>
+      </w:pPr>
+    </w:p>
+    <w:p>
+      <w:pPr>
+        <w:ind w:left="-567" w:right="-427" w:firstLine="283"/>
+        <w:rPr>
+          <w:rFonts w:ascii="Arial" w:hAnsi="Arial" w:cs="Arial"/>
+          <w:sz w:val="24"/>
+          <w:szCs w:val="24"/>
+        </w:rPr>
+      </w:pPr>
+    </w:p>
+    <w:p>
+      <w:pPr>
+        <w:ind w:left="-567" w:right="-427" w:firstLine="283"/>
+        <w:rPr>
+          <w:rFonts w:ascii="Arial" w:hAnsi="Arial" w:cs="Arial"/>
+          <w:sz w:val="24"/>
+          <w:szCs w:val="24"/>
+        </w:rPr>
+      </w:pPr>
+    </w:p>
+    <w:p>
+      <w:pPr>
+        <w:ind w:left="-567" w:right="-427" w:firstLine="283"/>
+        <w:rPr>
+          <w:rFonts w:ascii="Arial" w:hAnsi="Arial" w:cs="Arial"/>
+          <w:sz w:val="24"/>
+          <w:szCs w:val="24"/>
+        </w:rPr>
+      </w:pPr>
+    </w:p>
+    <w:p>
+      <w:pPr>
+        <w:ind w:left="-567" w:right="-427" w:firstLine="283"/>
+        <w:rPr>
+          <w:rFonts w:ascii="Arial" w:hAnsi="Arial" w:cs="Arial"/>
+          <w:sz w:val="24"/>
+          <w:szCs w:val="24"/>
+        </w:rPr>
+      </w:pPr>
+      <w:r>
+        <w:rPr>
+          <w:rFonts w:ascii="Arial" w:hAnsi="Arial" w:cs="Arial"/>
+          <w:noProof/>
+          <w:sz w:val="24"/>
+          <w:szCs w:val="24"/>
+        </w:rPr>
+        <w:drawing>
+          <wp:anchor distT="0" distB="0" distL="114300" distR="114300" simplePos="0" relativeHeight="251660288" behindDoc="0" locked="0" layoutInCell="1" allowOverlap="1">
+            <wp:simplePos x="0" y="0"/>
+            <wp:positionH relativeFrom="column">
+              <wp:posOffset>3158490</wp:posOffset>
+            </wp:positionH>
+            <wp:positionV relativeFrom="paragraph">
+              <wp:posOffset>22860</wp:posOffset>
+            </wp:positionV>
+            <wp:extent cx="2828925" cy="1883410"/>
+            <wp:effectExtent l="0" t="0" r="9525" b="2540"/>
+            <wp:wrapThrough wrapText="bothSides">
+              <wp:wrapPolygon edited="0">
+                <wp:start x="0" y="0"/>
+                <wp:lineTo x="0" y="21411"/>
+                <wp:lineTo x="21527" y="21411"/>
+                <wp:lineTo x="21527" y="0"/>
+                <wp:lineTo x="0" y="0"/>
+              </wp:wrapPolygon>
+            </wp:wrapThrough>
+            <wp:docPr id="5" name="Imagen 5"/>
+            <wp:cNvGraphicFramePr>
+              <a:graphicFrameLocks xmlns:a="http://schemas.openxmlformats.org/drawingml/2006/main" noChangeAspect="1"/>
+            </wp:cNvGraphicFramePr>
+            <a:graphic xmlns:a="http://schemas.openxmlformats.org/drawingml/2006/main">
+              <a:graphicData uri="http://schemas.openxmlformats.org/drawingml/2006/picture">
+                <pic:pic xmlns:pic="http://schemas.openxmlformats.org/drawingml/2006/picture">
+                  <pic:nvPicPr>
+                    <pic:cNvPr id="5" name="inisesion.jpg"/>
+                    <pic:cNvPicPr/>
+                  </pic:nvPicPr>
+                  <pic:blipFill>
+                    <a:blip r:embed="rId9">
+                      <a:extLst>
+                        <a:ext uri="{28A0092B-C50C-407E-A947-70E740481C1C}">
+                          <a14:useLocalDpi xmlns:a14="http://schemas.microsoft.com/office/drawing/2010/main" val="0"/>
+                        </a:ext>
+                      </a:extLst>
+                    </a:blip>
+                    <a:stretch>
+                      <a:fillRect/>
+                    </a:stretch>
+                  </pic:blipFill>
+                  <pic:spPr>
+                    <a:xfrm>
+                      <a:off x="0" y="0"/>
+                      <a:ext cx="2828925" cy="1883410"/>
+                    </a:xfrm>
+                    <a:prstGeom prst="rect">
+                      <a:avLst/>
+                    </a:prstGeom>
+                  </pic:spPr>
+                </pic:pic>
+              </a:graphicData>
+            </a:graphic>
+            <wp14:sizeRelH relativeFrom="margin">
+              <wp14:pctWidth>0</wp14:pctWidth>
+            </wp14:sizeRelH>
+            <wp14:sizeRelV relativeFrom="margin">
+              <wp14:pctHeight>0</wp14:pctHeight>
+            </wp14:sizeRelV>
+          </wp:anchor>
+        </w:drawing>
       </w:r>
     </w:p>
     <w:p>
@@ -353,10 +807,335 @@
       <w:r>
         <w:rPr>
           <w:rFonts w:ascii="Arial" w:hAnsi="Arial" w:cs="Arial"/>
-          <w:sz w:val="24"/>
-          <w:szCs w:val="24"/>
-        </w:rPr>
-        <w:t>En el menú del juego nos encontramos con cuatro botones en la lápida a la derecha. Empezando de abajo a arriba:</w:t>
+          <w:noProof/>
+          <w:sz w:val="24"/>
+          <w:szCs w:val="24"/>
+        </w:rPr>
+        <w:lastRenderedPageBreak/>
+        <w:drawing>
+          <wp:anchor distT="0" distB="0" distL="114300" distR="114300" simplePos="0" relativeHeight="251662336" behindDoc="0" locked="0" layoutInCell="1" allowOverlap="1">
+            <wp:simplePos x="0" y="0"/>
+            <wp:positionH relativeFrom="column">
+              <wp:posOffset>2779469</wp:posOffset>
+            </wp:positionH>
+            <wp:positionV relativeFrom="paragraph">
+              <wp:posOffset>3810</wp:posOffset>
+            </wp:positionV>
+            <wp:extent cx="3125470" cy="2039620"/>
+            <wp:effectExtent l="0" t="0" r="0" b="0"/>
+            <wp:wrapThrough wrapText="bothSides">
+              <wp:wrapPolygon edited="0">
+                <wp:start x="0" y="0"/>
+                <wp:lineTo x="0" y="21385"/>
+                <wp:lineTo x="21460" y="21385"/>
+                <wp:lineTo x="21460" y="0"/>
+                <wp:lineTo x="0" y="0"/>
+              </wp:wrapPolygon>
+            </wp:wrapThrough>
+            <wp:docPr id="3" name="Imagen 3"/>
+            <wp:cNvGraphicFramePr>
+              <a:graphicFrameLocks xmlns:a="http://schemas.openxmlformats.org/drawingml/2006/main" noChangeAspect="1"/>
+            </wp:cNvGraphicFramePr>
+            <a:graphic xmlns:a="http://schemas.openxmlformats.org/drawingml/2006/main">
+              <a:graphicData uri="http://schemas.openxmlformats.org/drawingml/2006/picture">
+                <pic:pic xmlns:pic="http://schemas.openxmlformats.org/drawingml/2006/picture">
+                  <pic:nvPicPr>
+                    <pic:cNvPr id="3" name="dni no valido.jpg"/>
+                    <pic:cNvPicPr/>
+                  </pic:nvPicPr>
+                  <pic:blipFill>
+                    <a:blip r:embed="rId10" cstate="print">
+                      <a:extLst>
+                        <a:ext uri="{28A0092B-C50C-407E-A947-70E740481C1C}">
+                          <a14:useLocalDpi xmlns:a14="http://schemas.microsoft.com/office/drawing/2010/main" val="0"/>
+                        </a:ext>
+                      </a:extLst>
+                    </a:blip>
+                    <a:stretch>
+                      <a:fillRect/>
+                    </a:stretch>
+                  </pic:blipFill>
+                  <pic:spPr>
+                    <a:xfrm>
+                      <a:off x="0" y="0"/>
+                      <a:ext cx="3125470" cy="2039620"/>
+                    </a:xfrm>
+                    <a:prstGeom prst="rect">
+                      <a:avLst/>
+                    </a:prstGeom>
+                  </pic:spPr>
+                </pic:pic>
+              </a:graphicData>
+            </a:graphic>
+            <wp14:sizeRelH relativeFrom="margin">
+              <wp14:pctWidth>0</wp14:pctWidth>
+            </wp14:sizeRelH>
+            <wp14:sizeRelV relativeFrom="margin">
+              <wp14:pctHeight>0</wp14:pctHeight>
+            </wp14:sizeRelV>
+          </wp:anchor>
+        </w:drawing>
+      </w:r>
+      <w:r>
+        <w:rPr>
+          <w:rFonts w:ascii="Arial" w:hAnsi="Arial" w:cs="Arial"/>
+          <w:noProof/>
+          <w:sz w:val="24"/>
+          <w:szCs w:val="24"/>
+        </w:rPr>
+        <w:drawing>
+          <wp:anchor distT="0" distB="0" distL="114300" distR="114300" simplePos="0" relativeHeight="251661312" behindDoc="0" locked="0" layoutInCell="1" allowOverlap="1">
+            <wp:simplePos x="0" y="0"/>
+            <wp:positionH relativeFrom="column">
+              <wp:posOffset>-448502</wp:posOffset>
+            </wp:positionH>
+            <wp:positionV relativeFrom="paragraph">
+              <wp:posOffset>3352</wp:posOffset>
+            </wp:positionV>
+            <wp:extent cx="3152775" cy="2056130"/>
+            <wp:effectExtent l="0" t="0" r="9525" b="1270"/>
+            <wp:wrapThrough wrapText="bothSides">
+              <wp:wrapPolygon edited="0">
+                <wp:start x="0" y="0"/>
+                <wp:lineTo x="0" y="21413"/>
+                <wp:lineTo x="21535" y="21413"/>
+                <wp:lineTo x="21535" y="0"/>
+                <wp:lineTo x="0" y="0"/>
+              </wp:wrapPolygon>
+            </wp:wrapThrough>
+            <wp:docPr id="4" name="Imagen 4"/>
+            <wp:cNvGraphicFramePr>
+              <a:graphicFrameLocks xmlns:a="http://schemas.openxmlformats.org/drawingml/2006/main" noChangeAspect="1"/>
+            </wp:cNvGraphicFramePr>
+            <a:graphic xmlns:a="http://schemas.openxmlformats.org/drawingml/2006/main">
+              <a:graphicData uri="http://schemas.openxmlformats.org/drawingml/2006/picture">
+                <pic:pic xmlns:pic="http://schemas.openxmlformats.org/drawingml/2006/picture">
+                  <pic:nvPicPr>
+                    <pic:cNvPr id="4" name="dni valido.jpg"/>
+                    <pic:cNvPicPr/>
+                  </pic:nvPicPr>
+                  <pic:blipFill>
+                    <a:blip r:embed="rId11" cstate="print">
+                      <a:extLst>
+                        <a:ext uri="{28A0092B-C50C-407E-A947-70E740481C1C}">
+                          <a14:useLocalDpi xmlns:a14="http://schemas.microsoft.com/office/drawing/2010/main" val="0"/>
+                        </a:ext>
+                      </a:extLst>
+                    </a:blip>
+                    <a:stretch>
+                      <a:fillRect/>
+                    </a:stretch>
+                  </pic:blipFill>
+                  <pic:spPr>
+                    <a:xfrm>
+                      <a:off x="0" y="0"/>
+                      <a:ext cx="3152775" cy="2056130"/>
+                    </a:xfrm>
+                    <a:prstGeom prst="rect">
+                      <a:avLst/>
+                    </a:prstGeom>
+                  </pic:spPr>
+                </pic:pic>
+              </a:graphicData>
+            </a:graphic>
+            <wp14:sizeRelH relativeFrom="margin">
+              <wp14:pctWidth>0</wp14:pctWidth>
+            </wp14:sizeRelH>
+            <wp14:sizeRelV relativeFrom="margin">
+              <wp14:pctHeight>0</wp14:pctHeight>
+            </wp14:sizeRelV>
+          </wp:anchor>
+        </w:drawing>
+      </w:r>
+    </w:p>
+    <w:p>
+      <w:pPr>
+        <w:ind w:left="-567" w:right="-427" w:firstLine="283"/>
+        <w:rPr>
+          <w:rFonts w:ascii="Arial" w:hAnsi="Arial" w:cs="Arial"/>
+          <w:sz w:val="24"/>
+          <w:szCs w:val="24"/>
+        </w:rPr>
+      </w:pPr>
+    </w:p>
+    <w:p>
+      <w:pPr>
+        <w:ind w:left="-567" w:right="-427" w:firstLine="283"/>
+        <w:rPr>
+          <w:rFonts w:ascii="Arial" w:hAnsi="Arial" w:cs="Arial"/>
+          <w:sz w:val="24"/>
+          <w:szCs w:val="24"/>
+        </w:rPr>
+      </w:pPr>
+      <w:r>
+        <w:rPr>
+          <w:rFonts w:ascii="Arial" w:hAnsi="Arial" w:cs="Arial"/>
+          <w:noProof/>
+          <w:sz w:val="24"/>
+          <w:szCs w:val="24"/>
+        </w:rPr>
+        <w:drawing>
+          <wp:anchor distT="0" distB="0" distL="114300" distR="114300" simplePos="0" relativeHeight="251665408" behindDoc="0" locked="0" layoutInCell="1" allowOverlap="1">
+            <wp:simplePos x="0" y="0"/>
+            <wp:positionH relativeFrom="column">
+              <wp:posOffset>872490</wp:posOffset>
+            </wp:positionH>
+            <wp:positionV relativeFrom="page">
+              <wp:posOffset>3829050</wp:posOffset>
+            </wp:positionV>
+            <wp:extent cx="3852545" cy="2568575"/>
+            <wp:effectExtent l="0" t="0" r="0" b="3175"/>
+            <wp:wrapTopAndBottom/>
+            <wp:docPr id="8" name="Imagen 8"/>
+            <wp:cNvGraphicFramePr>
+              <a:graphicFrameLocks xmlns:a="http://schemas.openxmlformats.org/drawingml/2006/main" noChangeAspect="1"/>
+            </wp:cNvGraphicFramePr>
+            <a:graphic xmlns:a="http://schemas.openxmlformats.org/drawingml/2006/main">
+              <a:graphicData uri="http://schemas.openxmlformats.org/drawingml/2006/picture">
+                <pic:pic xmlns:pic="http://schemas.openxmlformats.org/drawingml/2006/picture">
+                  <pic:nvPicPr>
+                    <pic:cNvPr id="8" name="indice.jpg"/>
+                    <pic:cNvPicPr/>
+                  </pic:nvPicPr>
+                  <pic:blipFill>
+                    <a:blip r:embed="rId12" cstate="print">
+                      <a:extLst>
+                        <a:ext uri="{28A0092B-C50C-407E-A947-70E740481C1C}">
+                          <a14:useLocalDpi xmlns:a14="http://schemas.microsoft.com/office/drawing/2010/main" val="0"/>
+                        </a:ext>
+                      </a:extLst>
+                    </a:blip>
+                    <a:stretch>
+                      <a:fillRect/>
+                    </a:stretch>
+                  </pic:blipFill>
+                  <pic:spPr>
+                    <a:xfrm>
+                      <a:off x="0" y="0"/>
+                      <a:ext cx="3852545" cy="2568575"/>
+                    </a:xfrm>
+                    <a:prstGeom prst="rect">
+                      <a:avLst/>
+                    </a:prstGeom>
+                  </pic:spPr>
+                </pic:pic>
+              </a:graphicData>
+            </a:graphic>
+            <wp14:sizeRelH relativeFrom="margin">
+              <wp14:pctWidth>0</wp14:pctWidth>
+            </wp14:sizeRelH>
+            <wp14:sizeRelV relativeFrom="margin">
+              <wp14:pctHeight>0</wp14:pctHeight>
+            </wp14:sizeRelV>
+          </wp:anchor>
+        </w:drawing>
+      </w:r>
+      <w:r>
+        <w:rPr>
+          <w:rFonts w:ascii="Arial" w:hAnsi="Arial" w:cs="Arial"/>
+          <w:sz w:val="24"/>
+          <w:szCs w:val="24"/>
+        </w:rPr>
+        <w:t xml:space="preserve">En el menú del juego nos encontramos con cuatro botones en la lápida a la derecha. </w:t>
+      </w:r>
+    </w:p>
+    <w:p>
+      <w:pPr>
+        <w:ind w:left="-567" w:right="-427" w:firstLine="283"/>
+        <w:rPr>
+          <w:rFonts w:ascii="Arial" w:hAnsi="Arial" w:cs="Arial"/>
+          <w:sz w:val="24"/>
+          <w:szCs w:val="24"/>
+        </w:rPr>
+      </w:pPr>
+      <w:r>
+        <w:rPr>
+          <w:rFonts w:ascii="Arial" w:hAnsi="Arial" w:cs="Arial"/>
+          <w:noProof/>
+          <w:sz w:val="24"/>
+          <w:szCs w:val="24"/>
+        </w:rPr>
+        <w:drawing>
+          <wp:anchor distT="0" distB="0" distL="114300" distR="114300" simplePos="0" relativeHeight="251666432" behindDoc="0" locked="0" layoutInCell="1" allowOverlap="1">
+            <wp:simplePos x="0" y="0"/>
+            <wp:positionH relativeFrom="column">
+              <wp:posOffset>2699872</wp:posOffset>
+            </wp:positionH>
+            <wp:positionV relativeFrom="paragraph">
+              <wp:posOffset>2781005</wp:posOffset>
+            </wp:positionV>
+            <wp:extent cx="3633470" cy="2508885"/>
+            <wp:effectExtent l="0" t="0" r="5080" b="5715"/>
+            <wp:wrapSquare wrapText="bothSides"/>
+            <wp:docPr id="9" name="Imagen 9"/>
+            <wp:cNvGraphicFramePr>
+              <a:graphicFrameLocks xmlns:a="http://schemas.openxmlformats.org/drawingml/2006/main" noChangeAspect="1"/>
+            </wp:cNvGraphicFramePr>
+            <a:graphic xmlns:a="http://schemas.openxmlformats.org/drawingml/2006/main">
+              <a:graphicData uri="http://schemas.openxmlformats.org/drawingml/2006/picture">
+                <pic:pic xmlns:pic="http://schemas.openxmlformats.org/drawingml/2006/picture">
+                  <pic:nvPicPr>
+                    <pic:cNvPr id="9" name="datos jugador.jpg"/>
+                    <pic:cNvPicPr/>
+                  </pic:nvPicPr>
+                  <pic:blipFill>
+                    <a:blip r:embed="rId13" cstate="print">
+                      <a:extLst>
+                        <a:ext uri="{28A0092B-C50C-407E-A947-70E740481C1C}">
+                          <a14:useLocalDpi xmlns:a14="http://schemas.microsoft.com/office/drawing/2010/main" val="0"/>
+                        </a:ext>
+                      </a:extLst>
+                    </a:blip>
+                    <a:stretch>
+                      <a:fillRect/>
+                    </a:stretch>
+                  </pic:blipFill>
+                  <pic:spPr>
+                    <a:xfrm>
+                      <a:off x="0" y="0"/>
+                      <a:ext cx="3633470" cy="2508885"/>
+                    </a:xfrm>
+                    <a:prstGeom prst="rect">
+                      <a:avLst/>
+                    </a:prstGeom>
+                  </pic:spPr>
+                </pic:pic>
+              </a:graphicData>
+            </a:graphic>
+            <wp14:sizeRelH relativeFrom="margin">
+              <wp14:pctWidth>0</wp14:pctWidth>
+            </wp14:sizeRelH>
+            <wp14:sizeRelV relativeFrom="margin">
+              <wp14:pctHeight>0</wp14:pctHeight>
+            </wp14:sizeRelV>
+          </wp:anchor>
+        </w:drawing>
+      </w:r>
+    </w:p>
+    <w:p>
+      <w:pPr>
+        <w:ind w:left="-567" w:right="-427" w:firstLine="283"/>
+        <w:rPr>
+          <w:rFonts w:ascii="Arial" w:hAnsi="Arial" w:cs="Arial"/>
+          <w:sz w:val="24"/>
+          <w:szCs w:val="24"/>
+        </w:rPr>
+      </w:pPr>
+      <w:r>
+        <w:rPr>
+          <w:rFonts w:ascii="Arial" w:hAnsi="Arial" w:cs="Arial"/>
+          <w:sz w:val="24"/>
+          <w:szCs w:val="24"/>
+        </w:rPr>
+        <w:t>Empezando de abajo a arriba</w:t>
+      </w:r>
+      <w:r>
+        <w:rPr>
+          <w:rFonts w:ascii="Arial" w:hAnsi="Arial" w:cs="Arial"/>
+          <w:sz w:val="24"/>
+          <w:szCs w:val="24"/>
+        </w:rPr>
+        <w:t>:</w:t>
       </w:r>
     </w:p>
     <w:p>
@@ -366,7 +1145,7 @@
           <w:ilvl w:val="0"/>
           <w:numId w:val="1"/>
         </w:numPr>
-        <w:ind w:right="-427"/>
+        <w:ind w:left="-142" w:right="-427" w:hanging="284"/>
         <w:rPr>
           <w:rFonts w:ascii="Arial" w:hAnsi="Arial" w:cs="Arial"/>
           <w:sz w:val="24"/>
@@ -380,7 +1159,15 @@
           <w:sz w:val="24"/>
           <w:szCs w:val="24"/>
         </w:rPr>
-        <w:t>Datos jugador</w:t>
+        <w:t xml:space="preserve">Datos </w:t>
+      </w:r>
+      <w:r>
+        <w:rPr>
+          <w:rFonts w:ascii="Arial" w:hAnsi="Arial" w:cs="Arial"/>
+          <w:sz w:val="24"/>
+          <w:szCs w:val="24"/>
+        </w:rPr>
+        <w:t>jugador</w:t>
       </w:r>
       <w:proofErr w:type="gramEnd"/>
       <w:r>
@@ -409,6 +1196,50 @@
         </w:rPr>
         <w:t xml:space="preserve"> o .doc. </w:t>
       </w:r>
+    </w:p>
+    <w:p>
+      <w:pPr>
+        <w:pStyle w:val="Prrafodelista"/>
+        <w:ind w:left="436" w:right="-427"/>
+        <w:rPr>
+          <w:rFonts w:ascii="Arial" w:hAnsi="Arial" w:cs="Arial"/>
+          <w:sz w:val="24"/>
+          <w:szCs w:val="24"/>
+        </w:rPr>
+      </w:pPr>
+    </w:p>
+    <w:p>
+      <w:pPr>
+        <w:pStyle w:val="Prrafodelista"/>
+        <w:ind w:left="436" w:right="-427"/>
+        <w:rPr>
+          <w:rFonts w:ascii="Arial" w:hAnsi="Arial" w:cs="Arial"/>
+          <w:sz w:val="24"/>
+          <w:szCs w:val="24"/>
+        </w:rPr>
+      </w:pPr>
+    </w:p>
+    <w:p>
+      <w:pPr>
+        <w:pStyle w:val="Prrafodelista"/>
+        <w:ind w:left="436" w:right="-427"/>
+        <w:rPr>
+          <w:rFonts w:ascii="Arial" w:hAnsi="Arial" w:cs="Arial"/>
+          <w:sz w:val="24"/>
+          <w:szCs w:val="24"/>
+        </w:rPr>
+      </w:pPr>
+    </w:p>
+    <w:p>
+      <w:pPr>
+        <w:pStyle w:val="Prrafodelista"/>
+        <w:ind w:left="-142" w:right="-427" w:hanging="284"/>
+        <w:rPr>
+          <w:rFonts w:ascii="Arial" w:hAnsi="Arial" w:cs="Arial"/>
+          <w:sz w:val="24"/>
+          <w:szCs w:val="24"/>
+        </w:rPr>
+      </w:pPr>
     </w:p>
     <w:p>
       <w:pPr>
@@ -417,21 +1248,41 @@
           <w:ilvl w:val="0"/>
           <w:numId w:val="1"/>
         </w:numPr>
-        <w:ind w:right="-427"/>
-        <w:rPr>
-          <w:rFonts w:ascii="Arial" w:hAnsi="Arial" w:cs="Arial"/>
-          <w:sz w:val="24"/>
-          <w:szCs w:val="24"/>
-        </w:rPr>
-      </w:pPr>
-      <w:r>
-        <w:rPr>
-          <w:rFonts w:ascii="Arial" w:hAnsi="Arial" w:cs="Arial"/>
-          <w:sz w:val="24"/>
-          <w:szCs w:val="24"/>
-        </w:rPr>
-        <w:t xml:space="preserve">Cambiar usuario: este botón nos llevará de nuevo al menú de inicio, volviendo a tener la opción de iniciar sesión o registrarse. </w:t>
-      </w:r>
+        <w:ind w:left="-142" w:right="-427" w:hanging="284"/>
+        <w:rPr>
+          <w:rFonts w:ascii="Arial" w:hAnsi="Arial" w:cs="Arial"/>
+          <w:sz w:val="24"/>
+          <w:szCs w:val="24"/>
+        </w:rPr>
+      </w:pPr>
+      <w:r>
+        <w:rPr>
+          <w:rFonts w:ascii="Arial" w:hAnsi="Arial" w:cs="Arial"/>
+          <w:sz w:val="24"/>
+          <w:szCs w:val="24"/>
+        </w:rPr>
+        <w:lastRenderedPageBreak/>
+        <w:t xml:space="preserve">Cambiar </w:t>
+      </w:r>
+      <w:r>
+        <w:rPr>
+          <w:rFonts w:ascii="Arial" w:hAnsi="Arial" w:cs="Arial"/>
+          <w:sz w:val="24"/>
+          <w:szCs w:val="24"/>
+        </w:rPr>
+        <w:t xml:space="preserve">usuario: este botón nos llevará de nuevo al menú de inicio, volviendo a tener la opción de iniciar sesión o registrarse. </w:t>
+      </w:r>
+    </w:p>
+    <w:p>
+      <w:pPr>
+        <w:pStyle w:val="Prrafodelista"/>
+        <w:ind w:left="-142" w:right="-427"/>
+        <w:rPr>
+          <w:rFonts w:ascii="Arial" w:hAnsi="Arial" w:cs="Arial"/>
+          <w:sz w:val="24"/>
+          <w:szCs w:val="24"/>
+        </w:rPr>
+      </w:pPr>
     </w:p>
     <w:p>
       <w:pPr>
@@ -440,13 +1291,78 @@
           <w:ilvl w:val="0"/>
           <w:numId w:val="1"/>
         </w:numPr>
-        <w:ind w:right="-427"/>
-        <w:rPr>
-          <w:rFonts w:ascii="Arial" w:hAnsi="Arial" w:cs="Arial"/>
-          <w:sz w:val="24"/>
-          <w:szCs w:val="24"/>
-        </w:rPr>
-      </w:pPr>
+        <w:ind w:left="-142" w:right="-427" w:hanging="284"/>
+        <w:rPr>
+          <w:rFonts w:ascii="Arial" w:hAnsi="Arial" w:cs="Arial"/>
+          <w:sz w:val="24"/>
+          <w:szCs w:val="24"/>
+        </w:rPr>
+      </w:pPr>
+      <w:bookmarkStart w:id="0" w:name="_GoBack"/>
+      <w:r>
+        <w:rPr>
+          <w:rFonts w:ascii="Arial" w:hAnsi="Arial" w:cs="Arial"/>
+          <w:noProof/>
+          <w:sz w:val="24"/>
+          <w:szCs w:val="24"/>
+        </w:rPr>
+        <w:drawing>
+          <wp:anchor distT="0" distB="0" distL="114300" distR="114300" simplePos="0" relativeHeight="251680768" behindDoc="0" locked="0" layoutInCell="1" allowOverlap="1">
+            <wp:simplePos x="0" y="0"/>
+            <wp:positionH relativeFrom="column">
+              <wp:posOffset>387143</wp:posOffset>
+            </wp:positionH>
+            <wp:positionV relativeFrom="paragraph">
+              <wp:posOffset>744220</wp:posOffset>
+            </wp:positionV>
+            <wp:extent cx="4776470" cy="3157855"/>
+            <wp:effectExtent l="0" t="0" r="5080" b="4445"/>
+            <wp:wrapTopAndBottom/>
+            <wp:docPr id="25" name="Imagen 25"/>
+            <wp:cNvGraphicFramePr>
+              <a:graphicFrameLocks xmlns:a="http://schemas.openxmlformats.org/drawingml/2006/main" noChangeAspect="1"/>
+            </wp:cNvGraphicFramePr>
+            <a:graphic xmlns:a="http://schemas.openxmlformats.org/drawingml/2006/main">
+              <a:graphicData uri="http://schemas.openxmlformats.org/drawingml/2006/picture">
+                <pic:pic xmlns:pic="http://schemas.openxmlformats.org/drawingml/2006/picture">
+                  <pic:nvPicPr>
+                    <pic:cNvPr id="25" name="clasificacion.jpg"/>
+                    <pic:cNvPicPr/>
+                  </pic:nvPicPr>
+                  <pic:blipFill>
+                    <a:blip r:embed="rId14">
+                      <a:extLst>
+                        <a:ext uri="{28A0092B-C50C-407E-A947-70E740481C1C}">
+                          <a14:useLocalDpi xmlns:a14="http://schemas.microsoft.com/office/drawing/2010/main" val="0"/>
+                        </a:ext>
+                      </a:extLst>
+                    </a:blip>
+                    <a:stretch>
+                      <a:fillRect/>
+                    </a:stretch>
+                  </pic:blipFill>
+                  <pic:spPr>
+                    <a:xfrm>
+                      <a:off x="0" y="0"/>
+                      <a:ext cx="4776470" cy="3157855"/>
+                    </a:xfrm>
+                    <a:prstGeom prst="rect">
+                      <a:avLst/>
+                    </a:prstGeom>
+                  </pic:spPr>
+                </pic:pic>
+              </a:graphicData>
+            </a:graphic>
+            <wp14:sizeRelH relativeFrom="margin">
+              <wp14:pctWidth>0</wp14:pctWidth>
+            </wp14:sizeRelH>
+            <wp14:sizeRelV relativeFrom="margin">
+              <wp14:pctHeight>0</wp14:pctHeight>
+            </wp14:sizeRelV>
+          </wp:anchor>
+        </w:drawing>
+      </w:r>
+      <w:bookmarkEnd w:id="0"/>
       <w:r>
         <w:rPr>
           <w:rFonts w:ascii="Arial" w:hAnsi="Arial" w:cs="Arial"/>
@@ -455,6 +1371,27 @@
         </w:rPr>
         <w:t xml:space="preserve">Clasificación: esto abrirá una tabla con todos los jugadores registrados en el juego, indicando, al igual que en la ficha del jugador, todos los datos relacionados con el jugador y sus partidas. </w:t>
       </w:r>
+    </w:p>
+    <w:p>
+      <w:pPr>
+        <w:pStyle w:val="Prrafodelista"/>
+        <w:rPr>
+          <w:rFonts w:ascii="Arial" w:hAnsi="Arial" w:cs="Arial"/>
+          <w:sz w:val="24"/>
+          <w:szCs w:val="24"/>
+        </w:rPr>
+      </w:pPr>
+    </w:p>
+    <w:p>
+      <w:pPr>
+        <w:pStyle w:val="Prrafodelista"/>
+        <w:ind w:left="-142" w:right="-427"/>
+        <w:rPr>
+          <w:rFonts w:ascii="Arial" w:hAnsi="Arial" w:cs="Arial"/>
+          <w:sz w:val="24"/>
+          <w:szCs w:val="24"/>
+        </w:rPr>
+      </w:pPr>
     </w:p>
     <w:p>
       <w:pPr>
@@ -463,6 +1400,740 @@
           <w:ilvl w:val="0"/>
           <w:numId w:val="1"/>
         </w:numPr>
+        <w:ind w:left="-142" w:right="-427" w:hanging="284"/>
+        <w:rPr>
+          <w:rFonts w:ascii="Arial" w:hAnsi="Arial" w:cs="Arial"/>
+          <w:sz w:val="24"/>
+          <w:szCs w:val="24"/>
+        </w:rPr>
+      </w:pPr>
+      <w:r>
+        <w:rPr>
+          <w:rFonts w:ascii="Arial" w:hAnsi="Arial" w:cs="Arial"/>
+          <w:sz w:val="24"/>
+          <w:szCs w:val="24"/>
+        </w:rPr>
+        <w:t xml:space="preserve">Nuevo juego: aquí podremos empezar una nueva partida. Tenemos cuatro dificultades: fácil, media, difícil, e imposible. Al seleccionar cualquiera de ellas, se nos reconducirá al tablero de la partida. </w:t>
+      </w:r>
+    </w:p>
+    <w:p>
+      <w:pPr>
+        <w:ind w:left="-567" w:right="-427" w:firstLine="283"/>
+        <w:rPr>
+          <w:rFonts w:ascii="Arial" w:hAnsi="Arial" w:cs="Arial"/>
+          <w:sz w:val="24"/>
+          <w:szCs w:val="24"/>
+        </w:rPr>
+      </w:pPr>
+      <w:r>
+        <w:rPr>
+          <w:rFonts w:ascii="Arial" w:hAnsi="Arial" w:cs="Arial"/>
+          <w:noProof/>
+          <w:sz w:val="24"/>
+          <w:szCs w:val="24"/>
+        </w:rPr>
+        <w:lastRenderedPageBreak/>
+        <w:drawing>
+          <wp:anchor distT="0" distB="0" distL="114300" distR="114300" simplePos="0" relativeHeight="251678720" behindDoc="0" locked="0" layoutInCell="1" allowOverlap="1">
+            <wp:simplePos x="0" y="0"/>
+            <wp:positionH relativeFrom="column">
+              <wp:posOffset>139065</wp:posOffset>
+            </wp:positionH>
+            <wp:positionV relativeFrom="paragraph">
+              <wp:posOffset>1275080</wp:posOffset>
+            </wp:positionV>
+            <wp:extent cx="5239385" cy="3508375"/>
+            <wp:effectExtent l="0" t="0" r="0" b="0"/>
+            <wp:wrapSquare wrapText="bothSides"/>
+            <wp:docPr id="23" name="Imagen 23"/>
+            <wp:cNvGraphicFramePr>
+              <a:graphicFrameLocks xmlns:a="http://schemas.openxmlformats.org/drawingml/2006/main" noChangeAspect="1"/>
+            </wp:cNvGraphicFramePr>
+            <a:graphic xmlns:a="http://schemas.openxmlformats.org/drawingml/2006/main">
+              <a:graphicData uri="http://schemas.openxmlformats.org/drawingml/2006/picture">
+                <pic:pic xmlns:pic="http://schemas.openxmlformats.org/drawingml/2006/picture">
+                  <pic:nvPicPr>
+                    <pic:cNvPr id="23" name="tablero.jpg"/>
+                    <pic:cNvPicPr/>
+                  </pic:nvPicPr>
+                  <pic:blipFill>
+                    <a:blip r:embed="rId15">
+                      <a:extLst>
+                        <a:ext uri="{28A0092B-C50C-407E-A947-70E740481C1C}">
+                          <a14:useLocalDpi xmlns:a14="http://schemas.microsoft.com/office/drawing/2010/main" val="0"/>
+                        </a:ext>
+                      </a:extLst>
+                    </a:blip>
+                    <a:stretch>
+                      <a:fillRect/>
+                    </a:stretch>
+                  </pic:blipFill>
+                  <pic:spPr>
+                    <a:xfrm>
+                      <a:off x="0" y="0"/>
+                      <a:ext cx="5239385" cy="3508375"/>
+                    </a:xfrm>
+                    <a:prstGeom prst="rect">
+                      <a:avLst/>
+                    </a:prstGeom>
+                  </pic:spPr>
+                </pic:pic>
+              </a:graphicData>
+            </a:graphic>
+            <wp14:sizeRelH relativeFrom="margin">
+              <wp14:pctWidth>0</wp14:pctWidth>
+            </wp14:sizeRelH>
+            <wp14:sizeRelV relativeFrom="margin">
+              <wp14:pctHeight>0</wp14:pctHeight>
+            </wp14:sizeRelV>
+          </wp:anchor>
+        </w:drawing>
+      </w:r>
+      <w:r>
+        <w:rPr>
+          <w:rFonts w:ascii="Arial" w:hAnsi="Arial" w:cs="Arial"/>
+          <w:sz w:val="24"/>
+          <w:szCs w:val="24"/>
+        </w:rPr>
+        <w:t xml:space="preserve">El tablero cuenta con 5 filas y 9 columnas. En la esquina inferior izquierda encontramos un contador con los soles que tiene el jugador en cada turno. Justo debajo del tablero encontraremos el </w:t>
+      </w:r>
+      <w:proofErr w:type="spellStart"/>
+      <w:r>
+        <w:rPr>
+          <w:rFonts w:ascii="Arial" w:hAnsi="Arial" w:cs="Arial"/>
+          <w:sz w:val="24"/>
+          <w:szCs w:val="24"/>
+        </w:rPr>
+        <w:t>jTextField</w:t>
+      </w:r>
+      <w:proofErr w:type="spellEnd"/>
+      <w:r>
+        <w:rPr>
+          <w:rFonts w:ascii="Arial" w:hAnsi="Arial" w:cs="Arial"/>
+          <w:sz w:val="24"/>
+          <w:szCs w:val="24"/>
+        </w:rPr>
+        <w:t xml:space="preserve"> que nos permite introducir los comandos para plantar Girasoles, </w:t>
+      </w:r>
+      <w:proofErr w:type="spellStart"/>
+      <w:r>
+        <w:rPr>
+          <w:rFonts w:ascii="Arial" w:hAnsi="Arial" w:cs="Arial"/>
+          <w:sz w:val="24"/>
+          <w:szCs w:val="24"/>
+        </w:rPr>
+        <w:t>Lanzaguisantes</w:t>
+      </w:r>
+      <w:proofErr w:type="spellEnd"/>
+      <w:r>
+        <w:rPr>
+          <w:rFonts w:ascii="Arial" w:hAnsi="Arial" w:cs="Arial"/>
+          <w:sz w:val="24"/>
+          <w:szCs w:val="24"/>
+        </w:rPr>
+        <w:t xml:space="preserve">, Nueces o </w:t>
+      </w:r>
+      <w:proofErr w:type="spellStart"/>
+      <w:r>
+        <w:rPr>
+          <w:rFonts w:ascii="Arial" w:hAnsi="Arial" w:cs="Arial"/>
+          <w:sz w:val="24"/>
+          <w:szCs w:val="24"/>
+        </w:rPr>
+        <w:t>Petacerezas</w:t>
+      </w:r>
+      <w:proofErr w:type="spellEnd"/>
+      <w:r>
+        <w:rPr>
+          <w:rFonts w:ascii="Arial" w:hAnsi="Arial" w:cs="Arial"/>
+          <w:sz w:val="24"/>
+          <w:szCs w:val="24"/>
+        </w:rPr>
+        <w:t xml:space="preserve"> indicando la coordenada en la que se quiere plantar. En la esquina inferior derecha, tenemos un contador con el turno actual de la partida. </w:t>
+      </w:r>
+    </w:p>
+    <w:p>
+      <w:pPr>
+        <w:ind w:left="-567" w:right="-427" w:firstLine="283"/>
+        <w:rPr>
+          <w:rFonts w:ascii="Arial" w:hAnsi="Arial" w:cs="Arial"/>
+          <w:sz w:val="24"/>
+          <w:szCs w:val="24"/>
+        </w:rPr>
+      </w:pPr>
+    </w:p>
+    <w:p>
+      <w:pPr>
+        <w:ind w:left="-567" w:right="-427" w:firstLine="283"/>
+        <w:rPr>
+          <w:rFonts w:ascii="Arial" w:hAnsi="Arial" w:cs="Arial"/>
+          <w:sz w:val="24"/>
+          <w:szCs w:val="24"/>
+        </w:rPr>
+      </w:pPr>
+    </w:p>
+    <w:p>
+      <w:pPr>
+        <w:ind w:left="-567" w:right="-427" w:firstLine="283"/>
+        <w:rPr>
+          <w:rFonts w:ascii="Arial" w:hAnsi="Arial" w:cs="Arial"/>
+          <w:sz w:val="24"/>
+          <w:szCs w:val="24"/>
+        </w:rPr>
+      </w:pPr>
+    </w:p>
+    <w:p>
+      <w:pPr>
+        <w:ind w:left="-567" w:right="-427" w:firstLine="283"/>
+        <w:rPr>
+          <w:rFonts w:ascii="Arial" w:hAnsi="Arial" w:cs="Arial"/>
+          <w:sz w:val="24"/>
+          <w:szCs w:val="24"/>
+        </w:rPr>
+      </w:pPr>
+    </w:p>
+    <w:p>
+      <w:pPr>
+        <w:ind w:left="-567" w:right="-427" w:firstLine="283"/>
+        <w:rPr>
+          <w:rFonts w:ascii="Arial" w:hAnsi="Arial" w:cs="Arial"/>
+          <w:sz w:val="24"/>
+          <w:szCs w:val="24"/>
+        </w:rPr>
+      </w:pPr>
+    </w:p>
+    <w:p>
+      <w:pPr>
+        <w:ind w:left="-567" w:right="-427" w:firstLine="283"/>
+        <w:rPr>
+          <w:rFonts w:ascii="Arial" w:hAnsi="Arial" w:cs="Arial"/>
+          <w:sz w:val="24"/>
+          <w:szCs w:val="24"/>
+        </w:rPr>
+      </w:pPr>
+    </w:p>
+    <w:p>
+      <w:pPr>
+        <w:ind w:left="-567" w:right="-427" w:firstLine="283"/>
+        <w:rPr>
+          <w:rFonts w:ascii="Arial" w:hAnsi="Arial" w:cs="Arial"/>
+          <w:sz w:val="24"/>
+          <w:szCs w:val="24"/>
+        </w:rPr>
+      </w:pPr>
+    </w:p>
+    <w:p>
+      <w:pPr>
+        <w:ind w:left="-567" w:right="-427" w:firstLine="283"/>
+        <w:rPr>
+          <w:rFonts w:ascii="Arial" w:hAnsi="Arial" w:cs="Arial"/>
+          <w:sz w:val="24"/>
+          <w:szCs w:val="24"/>
+        </w:rPr>
+      </w:pPr>
+      <w:r>
+        <w:rPr>
+          <w:rFonts w:ascii="Arial" w:hAnsi="Arial" w:cs="Arial"/>
+          <w:sz w:val="24"/>
+          <w:szCs w:val="24"/>
+        </w:rPr>
+        <w:t xml:space="preserve">En la parte superior encontramos un </w:t>
+      </w:r>
+      <w:proofErr w:type="spellStart"/>
+      <w:r>
+        <w:rPr>
+          <w:rFonts w:ascii="Arial" w:hAnsi="Arial" w:cs="Arial"/>
+          <w:sz w:val="24"/>
+          <w:szCs w:val="24"/>
+        </w:rPr>
+        <w:t>jToolBar</w:t>
+      </w:r>
+      <w:proofErr w:type="spellEnd"/>
+      <w:r>
+        <w:rPr>
+          <w:rFonts w:ascii="Arial" w:hAnsi="Arial" w:cs="Arial"/>
+          <w:sz w:val="24"/>
+          <w:szCs w:val="24"/>
+        </w:rPr>
+        <w:t xml:space="preserve"> donde se nos ofrecen tres posibles interacciones. “Guardar y salir” nos permite guardar la partida y salir directamente al menú del juego. </w:t>
+      </w:r>
+    </w:p>
+    <w:p>
+      <w:pPr>
+        <w:ind w:left="-567" w:right="-427" w:firstLine="283"/>
+        <w:rPr>
+          <w:rFonts w:ascii="Arial" w:hAnsi="Arial" w:cs="Arial"/>
+          <w:sz w:val="24"/>
+          <w:szCs w:val="24"/>
+        </w:rPr>
+      </w:pPr>
+      <w:r>
+        <w:rPr>
+          <w:rFonts w:ascii="Arial" w:hAnsi="Arial" w:cs="Arial"/>
+          <w:noProof/>
+          <w:sz w:val="24"/>
+          <w:szCs w:val="24"/>
+        </w:rPr>
+        <w:lastRenderedPageBreak/>
+        <w:drawing>
+          <wp:anchor distT="0" distB="0" distL="114300" distR="114300" simplePos="0" relativeHeight="251668480" behindDoc="0" locked="0" layoutInCell="1" allowOverlap="1">
+            <wp:simplePos x="0" y="0"/>
+            <wp:positionH relativeFrom="column">
+              <wp:posOffset>167640</wp:posOffset>
+            </wp:positionH>
+            <wp:positionV relativeFrom="paragraph">
+              <wp:posOffset>222885</wp:posOffset>
+            </wp:positionV>
+            <wp:extent cx="5242560" cy="3509645"/>
+            <wp:effectExtent l="0" t="0" r="0" b="0"/>
+            <wp:wrapTopAndBottom/>
+            <wp:docPr id="11" name="Imagen 11"/>
+            <wp:cNvGraphicFramePr>
+              <a:graphicFrameLocks xmlns:a="http://schemas.openxmlformats.org/drawingml/2006/main" noChangeAspect="1"/>
+            </wp:cNvGraphicFramePr>
+            <a:graphic xmlns:a="http://schemas.openxmlformats.org/drawingml/2006/main">
+              <a:graphicData uri="http://schemas.openxmlformats.org/drawingml/2006/picture">
+                <pic:pic xmlns:pic="http://schemas.openxmlformats.org/drawingml/2006/picture">
+                  <pic:nvPicPr>
+                    <pic:cNvPr id="11" name="guardar partida.jpg"/>
+                    <pic:cNvPicPr/>
+                  </pic:nvPicPr>
+                  <pic:blipFill>
+                    <a:blip r:embed="rId16" cstate="print">
+                      <a:extLst>
+                        <a:ext uri="{28A0092B-C50C-407E-A947-70E740481C1C}">
+                          <a14:useLocalDpi xmlns:a14="http://schemas.microsoft.com/office/drawing/2010/main" val="0"/>
+                        </a:ext>
+                      </a:extLst>
+                    </a:blip>
+                    <a:stretch>
+                      <a:fillRect/>
+                    </a:stretch>
+                  </pic:blipFill>
+                  <pic:spPr>
+                    <a:xfrm>
+                      <a:off x="0" y="0"/>
+                      <a:ext cx="5242560" cy="3509645"/>
+                    </a:xfrm>
+                    <a:prstGeom prst="rect">
+                      <a:avLst/>
+                    </a:prstGeom>
+                  </pic:spPr>
+                </pic:pic>
+              </a:graphicData>
+            </a:graphic>
+            <wp14:sizeRelH relativeFrom="margin">
+              <wp14:pctWidth>0</wp14:pctWidth>
+            </wp14:sizeRelH>
+            <wp14:sizeRelV relativeFrom="margin">
+              <wp14:pctHeight>0</wp14:pctHeight>
+            </wp14:sizeRelV>
+          </wp:anchor>
+        </w:drawing>
+      </w:r>
+    </w:p>
+    <w:p>
+      <w:pPr>
+        <w:ind w:left="-567" w:right="-427" w:firstLine="283"/>
+        <w:rPr>
+          <w:rFonts w:ascii="Arial" w:hAnsi="Arial" w:cs="Arial"/>
+          <w:sz w:val="24"/>
+          <w:szCs w:val="24"/>
+        </w:rPr>
+      </w:pPr>
+    </w:p>
+    <w:p>
+      <w:pPr>
+        <w:ind w:left="-567" w:right="-427" w:firstLine="283"/>
+        <w:rPr>
+          <w:rFonts w:ascii="Arial" w:hAnsi="Arial" w:cs="Arial"/>
+          <w:sz w:val="24"/>
+          <w:szCs w:val="24"/>
+        </w:rPr>
+      </w:pPr>
+      <w:r>
+        <w:rPr>
+          <w:rFonts w:ascii="Arial" w:hAnsi="Arial" w:cs="Arial"/>
+          <w:sz w:val="24"/>
+          <w:szCs w:val="24"/>
+        </w:rPr>
+        <w:t xml:space="preserve">“Ayuda” nos muestra </w:t>
+      </w:r>
+      <w:r>
+        <w:rPr>
+          <w:rFonts w:ascii="Arial" w:hAnsi="Arial" w:cs="Arial"/>
+          <w:sz w:val="24"/>
+          <w:szCs w:val="24"/>
+        </w:rPr>
+        <w:t>una pantalla emergente con la lista de comandos necesarios para poder jugar.</w:t>
+      </w:r>
+    </w:p>
+    <w:p>
+      <w:pPr>
+        <w:ind w:left="-567" w:right="-427" w:firstLine="283"/>
+        <w:rPr>
+          <w:rFonts w:ascii="Arial" w:hAnsi="Arial" w:cs="Arial"/>
+          <w:sz w:val="24"/>
+          <w:szCs w:val="24"/>
+        </w:rPr>
+      </w:pPr>
+      <w:r>
+        <w:rPr>
+          <w:rFonts w:ascii="Arial" w:hAnsi="Arial" w:cs="Arial"/>
+          <w:noProof/>
+          <w:sz w:val="24"/>
+          <w:szCs w:val="24"/>
+        </w:rPr>
+        <w:drawing>
+          <wp:anchor distT="0" distB="0" distL="114300" distR="114300" simplePos="0" relativeHeight="251669504" behindDoc="0" locked="0" layoutInCell="1" allowOverlap="1">
+            <wp:simplePos x="0" y="0"/>
+            <wp:positionH relativeFrom="column">
+              <wp:posOffset>167640</wp:posOffset>
+            </wp:positionH>
+            <wp:positionV relativeFrom="paragraph">
+              <wp:posOffset>288290</wp:posOffset>
+            </wp:positionV>
+            <wp:extent cx="5109210" cy="3422127"/>
+            <wp:effectExtent l="0" t="0" r="0" b="6985"/>
+            <wp:wrapTopAndBottom/>
+            <wp:docPr id="12" name="Imagen 12"/>
+            <wp:cNvGraphicFramePr>
+              <a:graphicFrameLocks xmlns:a="http://schemas.openxmlformats.org/drawingml/2006/main" noChangeAspect="1"/>
+            </wp:cNvGraphicFramePr>
+            <a:graphic xmlns:a="http://schemas.openxmlformats.org/drawingml/2006/main">
+              <a:graphicData uri="http://schemas.openxmlformats.org/drawingml/2006/picture">
+                <pic:pic xmlns:pic="http://schemas.openxmlformats.org/drawingml/2006/picture">
+                  <pic:nvPicPr>
+                    <pic:cNvPr id="12" name="ayuda.jpg"/>
+                    <pic:cNvPicPr/>
+                  </pic:nvPicPr>
+                  <pic:blipFill>
+                    <a:blip r:embed="rId17" cstate="print">
+                      <a:extLst>
+                        <a:ext uri="{28A0092B-C50C-407E-A947-70E740481C1C}">
+                          <a14:useLocalDpi xmlns:a14="http://schemas.microsoft.com/office/drawing/2010/main" val="0"/>
+                        </a:ext>
+                      </a:extLst>
+                    </a:blip>
+                    <a:stretch>
+                      <a:fillRect/>
+                    </a:stretch>
+                  </pic:blipFill>
+                  <pic:spPr>
+                    <a:xfrm>
+                      <a:off x="0" y="0"/>
+                      <a:ext cx="5109210" cy="3422127"/>
+                    </a:xfrm>
+                    <a:prstGeom prst="rect">
+                      <a:avLst/>
+                    </a:prstGeom>
+                  </pic:spPr>
+                </pic:pic>
+              </a:graphicData>
+            </a:graphic>
+            <wp14:sizeRelH relativeFrom="margin">
+              <wp14:pctWidth>0</wp14:pctWidth>
+            </wp14:sizeRelH>
+            <wp14:sizeRelV relativeFrom="margin">
+              <wp14:pctHeight>0</wp14:pctHeight>
+            </wp14:sizeRelV>
+          </wp:anchor>
+        </w:drawing>
+      </w:r>
+    </w:p>
+    <w:p>
+      <w:pPr>
+        <w:ind w:left="-567" w:right="-427" w:firstLine="283"/>
+        <w:rPr>
+          <w:rFonts w:ascii="Arial" w:hAnsi="Arial" w:cs="Arial"/>
+          <w:sz w:val="24"/>
+          <w:szCs w:val="24"/>
+        </w:rPr>
+      </w:pPr>
+      <w:r>
+        <w:rPr>
+          <w:rFonts w:ascii="Arial" w:hAnsi="Arial" w:cs="Arial"/>
+          <w:noProof/>
+          <w:sz w:val="24"/>
+          <w:szCs w:val="24"/>
+        </w:rPr>
+        <w:lastRenderedPageBreak/>
+        <w:drawing>
+          <wp:anchor distT="0" distB="0" distL="114300" distR="114300" simplePos="0" relativeHeight="251670528" behindDoc="0" locked="0" layoutInCell="1" allowOverlap="1">
+            <wp:simplePos x="0" y="0"/>
+            <wp:positionH relativeFrom="column">
+              <wp:posOffset>128905</wp:posOffset>
+            </wp:positionH>
+            <wp:positionV relativeFrom="paragraph">
+              <wp:posOffset>576580</wp:posOffset>
+            </wp:positionV>
+            <wp:extent cx="5147945" cy="3448050"/>
+            <wp:effectExtent l="0" t="0" r="0" b="0"/>
+            <wp:wrapTopAndBottom/>
+            <wp:docPr id="13" name="Imagen 13"/>
+            <wp:cNvGraphicFramePr>
+              <a:graphicFrameLocks xmlns:a="http://schemas.openxmlformats.org/drawingml/2006/main" noChangeAspect="1"/>
+            </wp:cNvGraphicFramePr>
+            <a:graphic xmlns:a="http://schemas.openxmlformats.org/drawingml/2006/main">
+              <a:graphicData uri="http://schemas.openxmlformats.org/drawingml/2006/picture">
+                <pic:pic xmlns:pic="http://schemas.openxmlformats.org/drawingml/2006/picture">
+                  <pic:nvPicPr>
+                    <pic:cNvPr id="13" name="normas.jpg"/>
+                    <pic:cNvPicPr/>
+                  </pic:nvPicPr>
+                  <pic:blipFill>
+                    <a:blip r:embed="rId18" cstate="print">
+                      <a:extLst>
+                        <a:ext uri="{28A0092B-C50C-407E-A947-70E740481C1C}">
+                          <a14:useLocalDpi xmlns:a14="http://schemas.microsoft.com/office/drawing/2010/main" val="0"/>
+                        </a:ext>
+                      </a:extLst>
+                    </a:blip>
+                    <a:stretch>
+                      <a:fillRect/>
+                    </a:stretch>
+                  </pic:blipFill>
+                  <pic:spPr>
+                    <a:xfrm>
+                      <a:off x="0" y="0"/>
+                      <a:ext cx="5147945" cy="3448050"/>
+                    </a:xfrm>
+                    <a:prstGeom prst="rect">
+                      <a:avLst/>
+                    </a:prstGeom>
+                  </pic:spPr>
+                </pic:pic>
+              </a:graphicData>
+            </a:graphic>
+            <wp14:sizeRelH relativeFrom="margin">
+              <wp14:pctWidth>0</wp14:pctWidth>
+            </wp14:sizeRelH>
+            <wp14:sizeRelV relativeFrom="margin">
+              <wp14:pctHeight>0</wp14:pctHeight>
+            </wp14:sizeRelV>
+          </wp:anchor>
+        </w:drawing>
+      </w:r>
+      <w:r>
+        <w:rPr>
+          <w:rFonts w:ascii="Arial" w:hAnsi="Arial" w:cs="Arial"/>
+          <w:sz w:val="24"/>
+          <w:szCs w:val="24"/>
+        </w:rPr>
+        <w:t xml:space="preserve"> “Reglas” nos muestra, de forma resumida, las reglas del juego para aquellos usuarios que no hayan jugado antes. </w:t>
+      </w:r>
+    </w:p>
+    <w:p>
+      <w:pPr>
+        <w:ind w:left="-567" w:right="-427" w:firstLine="283"/>
+        <w:rPr>
+          <w:rFonts w:ascii="Arial" w:hAnsi="Arial" w:cs="Arial"/>
+          <w:sz w:val="24"/>
+          <w:szCs w:val="24"/>
+        </w:rPr>
+      </w:pPr>
+    </w:p>
+    <w:p>
+      <w:pPr>
+        <w:ind w:left="-567" w:right="-427" w:firstLine="283"/>
+        <w:rPr>
+          <w:rFonts w:ascii="Arial" w:hAnsi="Arial" w:cs="Arial"/>
+          <w:sz w:val="24"/>
+          <w:szCs w:val="24"/>
+        </w:rPr>
+      </w:pPr>
+      <w:r>
+        <w:rPr>
+          <w:rFonts w:ascii="Arial" w:hAnsi="Arial" w:cs="Arial"/>
+          <w:noProof/>
+          <w:sz w:val="24"/>
+          <w:szCs w:val="24"/>
+        </w:rPr>
+        <w:drawing>
+          <wp:anchor distT="0" distB="0" distL="114300" distR="114300" simplePos="0" relativeHeight="251671552" behindDoc="0" locked="0" layoutInCell="1" allowOverlap="1">
+            <wp:simplePos x="0" y="0"/>
+            <wp:positionH relativeFrom="column">
+              <wp:posOffset>129540</wp:posOffset>
+            </wp:positionH>
+            <wp:positionV relativeFrom="paragraph">
+              <wp:posOffset>795020</wp:posOffset>
+            </wp:positionV>
+            <wp:extent cx="5191125" cy="3476625"/>
+            <wp:effectExtent l="0" t="0" r="9525" b="9525"/>
+            <wp:wrapTopAndBottom/>
+            <wp:docPr id="14" name="Imagen 14"/>
+            <wp:cNvGraphicFramePr>
+              <a:graphicFrameLocks xmlns:a="http://schemas.openxmlformats.org/drawingml/2006/main" noChangeAspect="1"/>
+            </wp:cNvGraphicFramePr>
+            <a:graphic xmlns:a="http://schemas.openxmlformats.org/drawingml/2006/main">
+              <a:graphicData uri="http://schemas.openxmlformats.org/drawingml/2006/picture">
+                <pic:pic xmlns:pic="http://schemas.openxmlformats.org/drawingml/2006/picture">
+                  <pic:nvPicPr>
+                    <pic:cNvPr id="14" name="guardar salir x.jpg"/>
+                    <pic:cNvPicPr/>
+                  </pic:nvPicPr>
+                  <pic:blipFill>
+                    <a:blip r:embed="rId19">
+                      <a:extLst>
+                        <a:ext uri="{28A0092B-C50C-407E-A947-70E740481C1C}">
+                          <a14:useLocalDpi xmlns:a14="http://schemas.microsoft.com/office/drawing/2010/main" val="0"/>
+                        </a:ext>
+                      </a:extLst>
+                    </a:blip>
+                    <a:stretch>
+                      <a:fillRect/>
+                    </a:stretch>
+                  </pic:blipFill>
+                  <pic:spPr>
+                    <a:xfrm>
+                      <a:off x="0" y="0"/>
+                      <a:ext cx="5191125" cy="3476625"/>
+                    </a:xfrm>
+                    <a:prstGeom prst="rect">
+                      <a:avLst/>
+                    </a:prstGeom>
+                  </pic:spPr>
+                </pic:pic>
+              </a:graphicData>
+            </a:graphic>
+            <wp14:sizeRelH relativeFrom="margin">
+              <wp14:pctWidth>0</wp14:pctWidth>
+            </wp14:sizeRelH>
+            <wp14:sizeRelV relativeFrom="margin">
+              <wp14:pctHeight>0</wp14:pctHeight>
+            </wp14:sizeRelV>
+          </wp:anchor>
+        </w:drawing>
+      </w:r>
+      <w:r>
+        <w:rPr>
+          <w:rFonts w:ascii="Arial" w:hAnsi="Arial" w:cs="Arial"/>
+          <w:sz w:val="24"/>
+          <w:szCs w:val="24"/>
+        </w:rPr>
+        <w:t xml:space="preserve">Además, al dar a la “X” para salir de la pantalla, también se nos mostrará un cuadro de diálogo dándonos la opción de guardar y salir de la partida, simplemente salir o seguir jugando. </w:t>
+      </w:r>
+    </w:p>
+    <w:p>
+      <w:pPr>
+        <w:ind w:left="-567" w:right="-427" w:firstLine="283"/>
+        <w:rPr>
+          <w:rFonts w:ascii="Arial" w:hAnsi="Arial" w:cs="Arial"/>
+          <w:sz w:val="24"/>
+          <w:szCs w:val="24"/>
+        </w:rPr>
+      </w:pPr>
+      <w:r>
+        <w:rPr>
+          <w:rFonts w:ascii="Arial" w:hAnsi="Arial" w:cs="Arial"/>
+          <w:noProof/>
+          <w:sz w:val="24"/>
+          <w:szCs w:val="24"/>
+        </w:rPr>
+        <w:lastRenderedPageBreak/>
+        <w:drawing>
+          <wp:anchor distT="0" distB="0" distL="114300" distR="114300" simplePos="0" relativeHeight="251667456" behindDoc="0" locked="0" layoutInCell="1" allowOverlap="1">
+            <wp:simplePos x="0" y="0"/>
+            <wp:positionH relativeFrom="column">
+              <wp:posOffset>148590</wp:posOffset>
+            </wp:positionH>
+            <wp:positionV relativeFrom="paragraph">
+              <wp:posOffset>528955</wp:posOffset>
+            </wp:positionV>
+            <wp:extent cx="5098415" cy="3413125"/>
+            <wp:effectExtent l="0" t="0" r="6985" b="0"/>
+            <wp:wrapTopAndBottom/>
+            <wp:docPr id="10" name="Imagen 10"/>
+            <wp:cNvGraphicFramePr>
+              <a:graphicFrameLocks xmlns:a="http://schemas.openxmlformats.org/drawingml/2006/main" noChangeAspect="1"/>
+            </wp:cNvGraphicFramePr>
+            <a:graphic xmlns:a="http://schemas.openxmlformats.org/drawingml/2006/main">
+              <a:graphicData uri="http://schemas.openxmlformats.org/drawingml/2006/picture">
+                <pic:pic xmlns:pic="http://schemas.openxmlformats.org/drawingml/2006/picture">
+                  <pic:nvPicPr>
+                    <pic:cNvPr id="10" name="partida.jpg"/>
+                    <pic:cNvPicPr/>
+                  </pic:nvPicPr>
+                  <pic:blipFill>
+                    <a:blip r:embed="rId20" cstate="print">
+                      <a:extLst>
+                        <a:ext uri="{28A0092B-C50C-407E-A947-70E740481C1C}">
+                          <a14:useLocalDpi xmlns:a14="http://schemas.microsoft.com/office/drawing/2010/main" val="0"/>
+                        </a:ext>
+                      </a:extLst>
+                    </a:blip>
+                    <a:stretch>
+                      <a:fillRect/>
+                    </a:stretch>
+                  </pic:blipFill>
+                  <pic:spPr>
+                    <a:xfrm>
+                      <a:off x="0" y="0"/>
+                      <a:ext cx="5098415" cy="3413125"/>
+                    </a:xfrm>
+                    <a:prstGeom prst="rect">
+                      <a:avLst/>
+                    </a:prstGeom>
+                  </pic:spPr>
+                </pic:pic>
+              </a:graphicData>
+            </a:graphic>
+            <wp14:sizeRelH relativeFrom="margin">
+              <wp14:pctWidth>0</wp14:pctWidth>
+            </wp14:sizeRelH>
+            <wp14:sizeRelV relativeFrom="margin">
+              <wp14:pctHeight>0</wp14:pctHeight>
+            </wp14:sizeRelV>
+          </wp:anchor>
+        </w:drawing>
+      </w:r>
+      <w:r>
+        <w:rPr>
+          <w:rFonts w:ascii="Arial" w:hAnsi="Arial" w:cs="Arial"/>
+          <w:sz w:val="24"/>
+          <w:szCs w:val="24"/>
+        </w:rPr>
+        <w:t xml:space="preserve">Justo encima del tablero hay una </w:t>
+      </w:r>
+      <w:proofErr w:type="spellStart"/>
+      <w:r>
+        <w:rPr>
+          <w:rFonts w:ascii="Arial" w:hAnsi="Arial" w:cs="Arial"/>
+          <w:sz w:val="24"/>
+          <w:szCs w:val="24"/>
+        </w:rPr>
+        <w:t>progress</w:t>
+      </w:r>
+      <w:proofErr w:type="spellEnd"/>
+      <w:r>
+        <w:rPr>
+          <w:rFonts w:ascii="Arial" w:hAnsi="Arial" w:cs="Arial"/>
+          <w:sz w:val="24"/>
+          <w:szCs w:val="24"/>
+        </w:rPr>
+        <w:t xml:space="preserve"> bar que indica la cantidad de </w:t>
+      </w:r>
+      <w:proofErr w:type="spellStart"/>
+      <w:r>
+        <w:rPr>
+          <w:rFonts w:ascii="Arial" w:hAnsi="Arial" w:cs="Arial"/>
+          <w:sz w:val="24"/>
+          <w:szCs w:val="24"/>
+        </w:rPr>
+        <w:t>zombies</w:t>
+      </w:r>
+      <w:proofErr w:type="spellEnd"/>
+      <w:r>
+        <w:rPr>
+          <w:rFonts w:ascii="Arial" w:hAnsi="Arial" w:cs="Arial"/>
+          <w:sz w:val="24"/>
+          <w:szCs w:val="24"/>
+        </w:rPr>
+        <w:t xml:space="preserve"> que han salido hasta el momento en la partida. </w:t>
+      </w:r>
+    </w:p>
+    <w:p>
+      <w:pPr>
         <w:ind w:right="-427"/>
         <w:rPr>
           <w:rFonts w:ascii="Arial" w:hAnsi="Arial" w:cs="Arial"/>
@@ -470,220 +2141,482 @@
           <w:szCs w:val="24"/>
         </w:rPr>
       </w:pPr>
-      <w:r>
-        <w:rPr>
-          <w:rFonts w:ascii="Arial" w:hAnsi="Arial" w:cs="Arial"/>
-          <w:sz w:val="24"/>
-          <w:szCs w:val="24"/>
-        </w:rPr>
-        <w:t xml:space="preserve">Nuevo juego: aquí podremos empezar una nueva partida. Tenemos cuatro dificultades: fácil, media, difícil, e imposible. Al seleccionar cualquiera de ellas, se nos reconducirá al tablero de la partida. </w:t>
-      </w:r>
-    </w:p>
-    <w:p>
-      <w:pPr>
-        <w:ind w:left="-567" w:right="-427" w:firstLine="283"/>
-        <w:rPr>
-          <w:rFonts w:ascii="Arial" w:hAnsi="Arial" w:cs="Arial"/>
-          <w:sz w:val="24"/>
-          <w:szCs w:val="24"/>
-        </w:rPr>
-      </w:pPr>
-      <w:r>
-        <w:rPr>
-          <w:rFonts w:ascii="Arial" w:hAnsi="Arial" w:cs="Arial"/>
-          <w:sz w:val="24"/>
-          <w:szCs w:val="24"/>
-        </w:rPr>
-        <w:t xml:space="preserve">El tablero cuenta con 5 filas y 9 columnas. En la esquina inferior izquierda encontramos un contador con los soles que tiene el jugador en cada turno. Justo debajo del tablero encontraremos el </w:t>
-      </w:r>
-      <w:proofErr w:type="spellStart"/>
-      <w:r>
-        <w:rPr>
-          <w:rFonts w:ascii="Arial" w:hAnsi="Arial" w:cs="Arial"/>
-          <w:sz w:val="24"/>
-          <w:szCs w:val="24"/>
-        </w:rPr>
-        <w:t>jTextField</w:t>
-      </w:r>
-      <w:proofErr w:type="spellEnd"/>
-      <w:r>
-        <w:rPr>
-          <w:rFonts w:ascii="Arial" w:hAnsi="Arial" w:cs="Arial"/>
-          <w:sz w:val="24"/>
-          <w:szCs w:val="24"/>
-        </w:rPr>
-        <w:t xml:space="preserve"> que nos permite introducir los comandos para plantar Girasoles, </w:t>
-      </w:r>
-      <w:proofErr w:type="spellStart"/>
-      <w:r>
-        <w:rPr>
-          <w:rFonts w:ascii="Arial" w:hAnsi="Arial" w:cs="Arial"/>
-          <w:sz w:val="24"/>
-          <w:szCs w:val="24"/>
-        </w:rPr>
-        <w:t>Lanzaguisantes</w:t>
-      </w:r>
-      <w:proofErr w:type="spellEnd"/>
-      <w:r>
-        <w:rPr>
-          <w:rFonts w:ascii="Arial" w:hAnsi="Arial" w:cs="Arial"/>
-          <w:sz w:val="24"/>
-          <w:szCs w:val="24"/>
-        </w:rPr>
-        <w:t xml:space="preserve">, Nueces o </w:t>
-      </w:r>
-      <w:proofErr w:type="spellStart"/>
-      <w:r>
-        <w:rPr>
-          <w:rFonts w:ascii="Arial" w:hAnsi="Arial" w:cs="Arial"/>
-          <w:sz w:val="24"/>
-          <w:szCs w:val="24"/>
-        </w:rPr>
-        <w:t>Petacerezas</w:t>
-      </w:r>
-      <w:proofErr w:type="spellEnd"/>
-      <w:r>
-        <w:rPr>
-          <w:rFonts w:ascii="Arial" w:hAnsi="Arial" w:cs="Arial"/>
-          <w:sz w:val="24"/>
-          <w:szCs w:val="24"/>
-        </w:rPr>
-        <w:t xml:space="preserve"> indicando la coordenada en la que se quiere plantar. En la esquina inferior derecha, tenemos un contador con el turno actual de la partida. </w:t>
-      </w:r>
-    </w:p>
-    <w:p>
-      <w:pPr>
-        <w:ind w:left="-567" w:right="-427" w:firstLine="283"/>
-        <w:rPr>
-          <w:rFonts w:ascii="Arial" w:hAnsi="Arial" w:cs="Arial"/>
-          <w:sz w:val="24"/>
-          <w:szCs w:val="24"/>
-        </w:rPr>
-      </w:pPr>
-      <w:r>
-        <w:rPr>
-          <w:rFonts w:ascii="Arial" w:hAnsi="Arial" w:cs="Arial"/>
-          <w:sz w:val="24"/>
-          <w:szCs w:val="24"/>
-        </w:rPr>
-        <w:t xml:space="preserve">En la parte superior encontramos un </w:t>
-      </w:r>
-      <w:proofErr w:type="spellStart"/>
-      <w:r>
-        <w:rPr>
-          <w:rFonts w:ascii="Arial" w:hAnsi="Arial" w:cs="Arial"/>
-          <w:sz w:val="24"/>
-          <w:szCs w:val="24"/>
-        </w:rPr>
-        <w:t>jToolBar</w:t>
-      </w:r>
-      <w:proofErr w:type="spellEnd"/>
-      <w:r>
-        <w:rPr>
-          <w:rFonts w:ascii="Arial" w:hAnsi="Arial" w:cs="Arial"/>
-          <w:sz w:val="24"/>
-          <w:szCs w:val="24"/>
-        </w:rPr>
-        <w:t xml:space="preserve"> donde se nos ofrecen tres posibles interacciones. “Guardar y salir” nos permite guardar la partida y salir directamente al menú del juego. “Ayuda” nos muestra </w:t>
-      </w:r>
-      <w:r>
-        <w:rPr>
-          <w:rFonts w:ascii="Arial" w:hAnsi="Arial" w:cs="Arial"/>
-          <w:sz w:val="24"/>
-          <w:szCs w:val="24"/>
-        </w:rPr>
-        <w:t xml:space="preserve">una pantalla emergente con la lista de comandos necesarios para poder jugar. “Reglas” nos muestra, de forma resumida, las reglas del juego para aquellos usuarios que no hayan jugado antes. Además, al dar a la “X” para salir de la pantalla, también se nos mostrará un cuadro de diálogo dándonos la opción de guardar y salir de la partida, simplemente salir o seguir jugando. </w:t>
-      </w:r>
-    </w:p>
-    <w:p>
-      <w:pPr>
-        <w:ind w:left="-567" w:right="-427" w:firstLine="283"/>
-        <w:rPr>
-          <w:rFonts w:ascii="Arial" w:hAnsi="Arial" w:cs="Arial"/>
-          <w:sz w:val="24"/>
-          <w:szCs w:val="24"/>
-        </w:rPr>
-      </w:pPr>
-      <w:r>
-        <w:rPr>
-          <w:rFonts w:ascii="Arial" w:hAnsi="Arial" w:cs="Arial"/>
-          <w:sz w:val="24"/>
-          <w:szCs w:val="24"/>
-        </w:rPr>
-        <w:t xml:space="preserve">Justo encima del tablero hay una </w:t>
-      </w:r>
-      <w:proofErr w:type="spellStart"/>
-      <w:r>
-        <w:rPr>
-          <w:rFonts w:ascii="Arial" w:hAnsi="Arial" w:cs="Arial"/>
-          <w:sz w:val="24"/>
-          <w:szCs w:val="24"/>
-        </w:rPr>
-        <w:t>progress</w:t>
-      </w:r>
-      <w:proofErr w:type="spellEnd"/>
-      <w:r>
-        <w:rPr>
-          <w:rFonts w:ascii="Arial" w:hAnsi="Arial" w:cs="Arial"/>
-          <w:sz w:val="24"/>
-          <w:szCs w:val="24"/>
-        </w:rPr>
-        <w:t xml:space="preserve"> bar que indica la cantidad de </w:t>
-      </w:r>
-      <w:proofErr w:type="spellStart"/>
-      <w:r>
-        <w:rPr>
-          <w:rFonts w:ascii="Arial" w:hAnsi="Arial" w:cs="Arial"/>
-          <w:sz w:val="24"/>
-          <w:szCs w:val="24"/>
-        </w:rPr>
-        <w:t>zombies</w:t>
-      </w:r>
-      <w:proofErr w:type="spellEnd"/>
-      <w:r>
-        <w:rPr>
-          <w:rFonts w:ascii="Arial" w:hAnsi="Arial" w:cs="Arial"/>
-          <w:sz w:val="24"/>
-          <w:szCs w:val="24"/>
-        </w:rPr>
-        <w:t xml:space="preserve"> que han salido hasta el momento en la partida. </w:t>
-      </w:r>
-    </w:p>
-    <w:p>
-      <w:pPr>
-        <w:ind w:left="-567" w:right="-427" w:firstLine="283"/>
-        <w:rPr>
-          <w:rFonts w:ascii="Arial" w:hAnsi="Arial" w:cs="Arial"/>
-          <w:sz w:val="24"/>
-          <w:szCs w:val="24"/>
-        </w:rPr>
-      </w:pPr>
-      <w:r>
-        <w:rPr>
-          <w:rFonts w:ascii="Arial" w:hAnsi="Arial" w:cs="Arial"/>
+    </w:p>
+    <w:p>
+      <w:pPr>
+        <w:ind w:left="-567" w:right="-427" w:firstLine="283"/>
+        <w:rPr>
+          <w:rFonts w:ascii="Arial" w:hAnsi="Arial" w:cs="Arial"/>
+          <w:sz w:val="24"/>
+          <w:szCs w:val="24"/>
+        </w:rPr>
+      </w:pPr>
+      <w:r>
+        <w:rPr>
+          <w:rFonts w:ascii="Arial" w:hAnsi="Arial" w:cs="Arial"/>
+          <w:noProof/>
+          <w:sz w:val="24"/>
+          <w:szCs w:val="24"/>
+        </w:rPr>
+        <w:drawing>
+          <wp:anchor distT="0" distB="0" distL="114300" distR="114300" simplePos="0" relativeHeight="251672576" behindDoc="0" locked="0" layoutInCell="1" allowOverlap="1">
+            <wp:simplePos x="0" y="0"/>
+            <wp:positionH relativeFrom="column">
+              <wp:posOffset>-212725</wp:posOffset>
+            </wp:positionH>
+            <wp:positionV relativeFrom="paragraph">
+              <wp:posOffset>477520</wp:posOffset>
+            </wp:positionV>
+            <wp:extent cx="2780665" cy="1095375"/>
+            <wp:effectExtent l="0" t="0" r="635" b="9525"/>
+            <wp:wrapThrough wrapText="bothSides">
+              <wp:wrapPolygon edited="0">
+                <wp:start x="0" y="0"/>
+                <wp:lineTo x="0" y="21412"/>
+                <wp:lineTo x="21457" y="21412"/>
+                <wp:lineTo x="21457" y="0"/>
+                <wp:lineTo x="0" y="0"/>
+              </wp:wrapPolygon>
+            </wp:wrapThrough>
+            <wp:docPr id="16" name="Imagen 16"/>
+            <wp:cNvGraphicFramePr>
+              <a:graphicFrameLocks xmlns:a="http://schemas.openxmlformats.org/drawingml/2006/main" noChangeAspect="1"/>
+            </wp:cNvGraphicFramePr>
+            <a:graphic xmlns:a="http://schemas.openxmlformats.org/drawingml/2006/main">
+              <a:graphicData uri="http://schemas.openxmlformats.org/drawingml/2006/picture">
+                <pic:pic xmlns:pic="http://schemas.openxmlformats.org/drawingml/2006/picture">
+                  <pic:nvPicPr>
+                    <pic:cNvPr id="16" name="derrota.jpg"/>
+                    <pic:cNvPicPr/>
+                  </pic:nvPicPr>
+                  <pic:blipFill>
+                    <a:blip r:embed="rId21">
+                      <a:extLst>
+                        <a:ext uri="{28A0092B-C50C-407E-A947-70E740481C1C}">
+                          <a14:useLocalDpi xmlns:a14="http://schemas.microsoft.com/office/drawing/2010/main" val="0"/>
+                        </a:ext>
+                      </a:extLst>
+                    </a:blip>
+                    <a:stretch>
+                      <a:fillRect/>
+                    </a:stretch>
+                  </pic:blipFill>
+                  <pic:spPr>
+                    <a:xfrm>
+                      <a:off x="0" y="0"/>
+                      <a:ext cx="2780665" cy="1095375"/>
+                    </a:xfrm>
+                    <a:prstGeom prst="rect">
+                      <a:avLst/>
+                    </a:prstGeom>
+                  </pic:spPr>
+                </pic:pic>
+              </a:graphicData>
+            </a:graphic>
+            <wp14:sizeRelH relativeFrom="margin">
+              <wp14:pctWidth>0</wp14:pctWidth>
+            </wp14:sizeRelH>
+            <wp14:sizeRelV relativeFrom="margin">
+              <wp14:pctHeight>0</wp14:pctHeight>
+            </wp14:sizeRelV>
+          </wp:anchor>
+        </w:drawing>
+      </w:r>
+      <w:r>
+        <w:rPr>
+          <w:rFonts w:ascii="Arial" w:hAnsi="Arial" w:cs="Arial"/>
+          <w:noProof/>
+          <w:sz w:val="24"/>
+          <w:szCs w:val="24"/>
+        </w:rPr>
+        <w:drawing>
+          <wp:anchor distT="0" distB="0" distL="114300" distR="114300" simplePos="0" relativeHeight="251673600" behindDoc="0" locked="0" layoutInCell="1" allowOverlap="1">
+            <wp:simplePos x="0" y="0"/>
+            <wp:positionH relativeFrom="column">
+              <wp:posOffset>2777490</wp:posOffset>
+            </wp:positionH>
+            <wp:positionV relativeFrom="paragraph">
+              <wp:posOffset>477520</wp:posOffset>
+            </wp:positionV>
+            <wp:extent cx="2780665" cy="1095375"/>
+            <wp:effectExtent l="0" t="0" r="635" b="9525"/>
+            <wp:wrapSquare wrapText="bothSides"/>
+            <wp:docPr id="17" name="Imagen 17"/>
+            <wp:cNvGraphicFramePr>
+              <a:graphicFrameLocks xmlns:a="http://schemas.openxmlformats.org/drawingml/2006/main" noChangeAspect="1"/>
+            </wp:cNvGraphicFramePr>
+            <a:graphic xmlns:a="http://schemas.openxmlformats.org/drawingml/2006/main">
+              <a:graphicData uri="http://schemas.openxmlformats.org/drawingml/2006/picture">
+                <pic:pic xmlns:pic="http://schemas.openxmlformats.org/drawingml/2006/picture">
+                  <pic:nvPicPr>
+                    <pic:cNvPr id="17" name="enhorabuena.jpg"/>
+                    <pic:cNvPicPr/>
+                  </pic:nvPicPr>
+                  <pic:blipFill>
+                    <a:blip r:embed="rId22">
+                      <a:extLst>
+                        <a:ext uri="{28A0092B-C50C-407E-A947-70E740481C1C}">
+                          <a14:useLocalDpi xmlns:a14="http://schemas.microsoft.com/office/drawing/2010/main" val="0"/>
+                        </a:ext>
+                      </a:extLst>
+                    </a:blip>
+                    <a:stretch>
+                      <a:fillRect/>
+                    </a:stretch>
+                  </pic:blipFill>
+                  <pic:spPr>
+                    <a:xfrm>
+                      <a:off x="0" y="0"/>
+                      <a:ext cx="2780665" cy="1095375"/>
+                    </a:xfrm>
+                    <a:prstGeom prst="rect">
+                      <a:avLst/>
+                    </a:prstGeom>
+                  </pic:spPr>
+                </pic:pic>
+              </a:graphicData>
+            </a:graphic>
+            <wp14:sizeRelH relativeFrom="margin">
+              <wp14:pctWidth>0</wp14:pctWidth>
+            </wp14:sizeRelH>
+            <wp14:sizeRelV relativeFrom="margin">
+              <wp14:pctHeight>0</wp14:pctHeight>
+            </wp14:sizeRelV>
+          </wp:anchor>
+        </w:drawing>
+      </w:r>
+      <w:r>
+        <w:rPr>
+          <w:rFonts w:ascii="Arial" w:hAnsi="Arial" w:cs="Arial"/>
+          <w:sz w:val="24"/>
+          <w:szCs w:val="24"/>
+        </w:rPr>
+        <w:t xml:space="preserve">Cuando se acaba una partida, tanto en el caso de que se haya ganado como perdido, saltará un cuadro de diálogo con el mensaje de victoria o derrota. </w:t>
+      </w:r>
+    </w:p>
+    <w:p>
+      <w:pPr>
+        <w:ind w:left="-567" w:right="-427" w:firstLine="283"/>
+        <w:rPr>
+          <w:rFonts w:ascii="Arial" w:hAnsi="Arial" w:cs="Arial"/>
+          <w:sz w:val="24"/>
+          <w:szCs w:val="24"/>
+        </w:rPr>
+      </w:pPr>
+    </w:p>
+    <w:p>
+      <w:pPr>
+        <w:ind w:left="-567" w:right="-427" w:firstLine="283"/>
+        <w:rPr>
+          <w:rFonts w:ascii="Arial" w:hAnsi="Arial" w:cs="Arial"/>
+          <w:sz w:val="24"/>
+          <w:szCs w:val="24"/>
+        </w:rPr>
+      </w:pPr>
+      <w:r>
+        <w:rPr>
+          <w:rFonts w:ascii="Arial" w:hAnsi="Arial" w:cs="Arial"/>
+          <w:sz w:val="24"/>
+          <w:szCs w:val="24"/>
+        </w:rPr>
+        <w:t xml:space="preserve">En cuanto a las excepciones, nos saltarán cuadros de diálogo indicando si hemos introducido una coordenada no </w:t>
+      </w:r>
+      <w:r>
+        <w:rPr>
+          <w:rFonts w:ascii="Arial" w:hAnsi="Arial" w:cs="Arial"/>
+          <w:sz w:val="24"/>
+          <w:szCs w:val="24"/>
+        </w:rPr>
+        <w:t>es válida</w:t>
+      </w:r>
+      <w:r>
+        <w:rPr>
+          <w:rFonts w:ascii="Arial" w:hAnsi="Arial" w:cs="Arial"/>
+          <w:sz w:val="24"/>
+          <w:szCs w:val="24"/>
+        </w:rPr>
+        <w:t xml:space="preserve">, si la casilla está ocupada, si no tenemos suficientes soles para plantar una planta determinada, o si el comando introducido no es válido. Esta última te recomendará ir a la pestaña de ayuda para facilitar el juego. </w:t>
+      </w:r>
+    </w:p>
+    <w:p>
+      <w:pPr>
+        <w:ind w:left="-567" w:right="-427" w:firstLine="283"/>
+        <w:rPr>
+          <w:rFonts w:ascii="Arial" w:hAnsi="Arial" w:cs="Arial"/>
+          <w:sz w:val="24"/>
+          <w:szCs w:val="24"/>
+        </w:rPr>
+      </w:pPr>
+      <w:r>
+        <w:rPr>
+          <w:rFonts w:ascii="Arial" w:hAnsi="Arial" w:cs="Arial"/>
+          <w:noProof/>
+          <w:sz w:val="24"/>
+          <w:szCs w:val="24"/>
+        </w:rPr>
+        <w:drawing>
+          <wp:anchor distT="0" distB="0" distL="114300" distR="114300" simplePos="0" relativeHeight="251674624" behindDoc="1" locked="0" layoutInCell="1" allowOverlap="1">
+            <wp:simplePos x="0" y="0"/>
+            <wp:positionH relativeFrom="column">
+              <wp:posOffset>-405130</wp:posOffset>
+            </wp:positionH>
+            <wp:positionV relativeFrom="paragraph">
+              <wp:posOffset>375285</wp:posOffset>
+            </wp:positionV>
+            <wp:extent cx="3048000" cy="1200150"/>
+            <wp:effectExtent l="0" t="0" r="0" b="0"/>
+            <wp:wrapTight wrapText="bothSides">
+              <wp:wrapPolygon edited="0">
+                <wp:start x="0" y="0"/>
+                <wp:lineTo x="0" y="21257"/>
+                <wp:lineTo x="21465" y="21257"/>
+                <wp:lineTo x="21465" y="0"/>
+                <wp:lineTo x="0" y="0"/>
+              </wp:wrapPolygon>
+            </wp:wrapTight>
+            <wp:docPr id="21" name="Imagen 21"/>
+            <wp:cNvGraphicFramePr>
+              <a:graphicFrameLocks xmlns:a="http://schemas.openxmlformats.org/drawingml/2006/main" noChangeAspect="1"/>
+            </wp:cNvGraphicFramePr>
+            <a:graphic xmlns:a="http://schemas.openxmlformats.org/drawingml/2006/main">
+              <a:graphicData uri="http://schemas.openxmlformats.org/drawingml/2006/picture">
+                <pic:pic xmlns:pic="http://schemas.openxmlformats.org/drawingml/2006/picture">
+                  <pic:nvPicPr>
+                    <pic:cNvPr id="21" name="ex4.jpg"/>
+                    <pic:cNvPicPr/>
+                  </pic:nvPicPr>
+                  <pic:blipFill>
+                    <a:blip r:embed="rId23">
+                      <a:extLst>
+                        <a:ext uri="{28A0092B-C50C-407E-A947-70E740481C1C}">
+                          <a14:useLocalDpi xmlns:a14="http://schemas.microsoft.com/office/drawing/2010/main" val="0"/>
+                        </a:ext>
+                      </a:extLst>
+                    </a:blip>
+                    <a:stretch>
+                      <a:fillRect/>
+                    </a:stretch>
+                  </pic:blipFill>
+                  <pic:spPr>
+                    <a:xfrm>
+                      <a:off x="0" y="0"/>
+                      <a:ext cx="3048000" cy="1200150"/>
+                    </a:xfrm>
+                    <a:prstGeom prst="rect">
+                      <a:avLst/>
+                    </a:prstGeom>
+                  </pic:spPr>
+                </pic:pic>
+              </a:graphicData>
+            </a:graphic>
+            <wp14:sizeRelH relativeFrom="margin">
+              <wp14:pctWidth>0</wp14:pctWidth>
+            </wp14:sizeRelH>
+            <wp14:sizeRelV relativeFrom="margin">
+              <wp14:pctHeight>0</wp14:pctHeight>
+            </wp14:sizeRelV>
+          </wp:anchor>
+        </w:drawing>
+      </w:r>
+      <w:r>
+        <w:rPr>
+          <w:rFonts w:ascii="Arial" w:hAnsi="Arial" w:cs="Arial"/>
+          <w:noProof/>
+          <w:sz w:val="24"/>
+          <w:szCs w:val="24"/>
+        </w:rPr>
+        <w:drawing>
+          <wp:anchor distT="0" distB="0" distL="114300" distR="114300" simplePos="0" relativeHeight="251676672" behindDoc="0" locked="0" layoutInCell="1" allowOverlap="1">
+            <wp:simplePos x="0" y="0"/>
+            <wp:positionH relativeFrom="column">
+              <wp:posOffset>2825115</wp:posOffset>
+            </wp:positionH>
+            <wp:positionV relativeFrom="paragraph">
+              <wp:posOffset>403860</wp:posOffset>
+            </wp:positionV>
+            <wp:extent cx="2975610" cy="1171575"/>
+            <wp:effectExtent l="0" t="0" r="0" b="9525"/>
+            <wp:wrapSquare wrapText="bothSides"/>
+            <wp:docPr id="19" name="Imagen 19"/>
+            <wp:cNvGraphicFramePr>
+              <a:graphicFrameLocks xmlns:a="http://schemas.openxmlformats.org/drawingml/2006/main" noChangeAspect="1"/>
+            </wp:cNvGraphicFramePr>
+            <a:graphic xmlns:a="http://schemas.openxmlformats.org/drawingml/2006/main">
+              <a:graphicData uri="http://schemas.openxmlformats.org/drawingml/2006/picture">
+                <pic:pic xmlns:pic="http://schemas.openxmlformats.org/drawingml/2006/picture">
+                  <pic:nvPicPr>
+                    <pic:cNvPr id="19" name="ex2.jpg"/>
+                    <pic:cNvPicPr/>
+                  </pic:nvPicPr>
+                  <pic:blipFill>
+                    <a:blip r:embed="rId24">
+                      <a:extLst>
+                        <a:ext uri="{28A0092B-C50C-407E-A947-70E740481C1C}">
+                          <a14:useLocalDpi xmlns:a14="http://schemas.microsoft.com/office/drawing/2010/main" val="0"/>
+                        </a:ext>
+                      </a:extLst>
+                    </a:blip>
+                    <a:stretch>
+                      <a:fillRect/>
+                    </a:stretch>
+                  </pic:blipFill>
+                  <pic:spPr>
+                    <a:xfrm>
+                      <a:off x="0" y="0"/>
+                      <a:ext cx="2975610" cy="1171575"/>
+                    </a:xfrm>
+                    <a:prstGeom prst="rect">
+                      <a:avLst/>
+                    </a:prstGeom>
+                  </pic:spPr>
+                </pic:pic>
+              </a:graphicData>
+            </a:graphic>
+            <wp14:sizeRelH relativeFrom="margin">
+              <wp14:pctWidth>0</wp14:pctWidth>
+            </wp14:sizeRelH>
+            <wp14:sizeRelV relativeFrom="margin">
+              <wp14:pctHeight>0</wp14:pctHeight>
+            </wp14:sizeRelV>
+          </wp:anchor>
+        </w:drawing>
+      </w:r>
+    </w:p>
+    <w:p>
+      <w:pPr>
+        <w:ind w:left="-567" w:right="-427" w:firstLine="283"/>
+        <w:rPr>
+          <w:rFonts w:ascii="Arial" w:hAnsi="Arial" w:cs="Arial"/>
+          <w:sz w:val="24"/>
+          <w:szCs w:val="24"/>
+        </w:rPr>
+      </w:pPr>
+      <w:r>
+        <w:rPr>
+          <w:rFonts w:ascii="Arial" w:hAnsi="Arial" w:cs="Arial"/>
+          <w:noProof/>
           <w:sz w:val="24"/>
           <w:szCs w:val="24"/>
         </w:rPr>
         <w:lastRenderedPageBreak/>
-        <w:t xml:space="preserve">Cuando se acaba una partida, tanto en el caso de que se haya ganado como perdido, saltará un cuadro de diálogo con el mensaje de victoria o derrota. </w:t>
-      </w:r>
-    </w:p>
-    <w:p>
-      <w:pPr>
-        <w:ind w:left="-567" w:right="-427" w:firstLine="283"/>
-        <w:rPr>
-          <w:rFonts w:ascii="Arial" w:hAnsi="Arial" w:cs="Arial"/>
-          <w:sz w:val="24"/>
-          <w:szCs w:val="24"/>
-        </w:rPr>
-      </w:pPr>
-      <w:r>
-        <w:rPr>
-          <w:rFonts w:ascii="Arial" w:hAnsi="Arial" w:cs="Arial"/>
-          <w:sz w:val="24"/>
-          <w:szCs w:val="24"/>
-        </w:rPr>
-        <w:t xml:space="preserve">En cuanto a las excepciones, nos saltarán cuadros de diálogo indicando si hemos introducido una coordenada no existente, si la casilla está ocupada, si no tenemos suficientes soles para plantar una planta determinada, o si el comando introducido no es válido. Esta última te recomendará ir a la pestaña de ayuda para facilitar el juego. </w:t>
+        <w:drawing>
+          <wp:anchor distT="0" distB="0" distL="114300" distR="114300" simplePos="0" relativeHeight="251677696" behindDoc="0" locked="0" layoutInCell="1" allowOverlap="1">
+            <wp:simplePos x="0" y="0"/>
+            <wp:positionH relativeFrom="column">
+              <wp:posOffset>2796540</wp:posOffset>
+            </wp:positionH>
+            <wp:positionV relativeFrom="paragraph">
+              <wp:posOffset>0</wp:posOffset>
+            </wp:positionV>
+            <wp:extent cx="3022600" cy="1189990"/>
+            <wp:effectExtent l="0" t="0" r="6350" b="0"/>
+            <wp:wrapSquare wrapText="bothSides"/>
+            <wp:docPr id="22" name="Imagen 22"/>
+            <wp:cNvGraphicFramePr>
+              <a:graphicFrameLocks xmlns:a="http://schemas.openxmlformats.org/drawingml/2006/main" noChangeAspect="1"/>
+            </wp:cNvGraphicFramePr>
+            <a:graphic xmlns:a="http://schemas.openxmlformats.org/drawingml/2006/main">
+              <a:graphicData uri="http://schemas.openxmlformats.org/drawingml/2006/picture">
+                <pic:pic xmlns:pic="http://schemas.openxmlformats.org/drawingml/2006/picture">
+                  <pic:nvPicPr>
+                    <pic:cNvPr id="22" name="ex4.jpg"/>
+                    <pic:cNvPicPr/>
+                  </pic:nvPicPr>
+                  <pic:blipFill>
+                    <a:blip r:embed="rId23">
+                      <a:extLst>
+                        <a:ext uri="{28A0092B-C50C-407E-A947-70E740481C1C}">
+                          <a14:useLocalDpi xmlns:a14="http://schemas.microsoft.com/office/drawing/2010/main" val="0"/>
+                        </a:ext>
+                      </a:extLst>
+                    </a:blip>
+                    <a:stretch>
+                      <a:fillRect/>
+                    </a:stretch>
+                  </pic:blipFill>
+                  <pic:spPr>
+                    <a:xfrm>
+                      <a:off x="0" y="0"/>
+                      <a:ext cx="3022600" cy="1189990"/>
+                    </a:xfrm>
+                    <a:prstGeom prst="rect">
+                      <a:avLst/>
+                    </a:prstGeom>
+                  </pic:spPr>
+                </pic:pic>
+              </a:graphicData>
+            </a:graphic>
+            <wp14:sizeRelH relativeFrom="margin">
+              <wp14:pctWidth>0</wp14:pctWidth>
+            </wp14:sizeRelH>
+            <wp14:sizeRelV relativeFrom="margin">
+              <wp14:pctHeight>0</wp14:pctHeight>
+            </wp14:sizeRelV>
+          </wp:anchor>
+        </w:drawing>
+      </w:r>
+      <w:r>
+        <w:rPr>
+          <w:rFonts w:ascii="Arial" w:hAnsi="Arial" w:cs="Arial"/>
+          <w:noProof/>
+          <w:sz w:val="24"/>
+          <w:szCs w:val="24"/>
+        </w:rPr>
+        <w:drawing>
+          <wp:anchor distT="0" distB="0" distL="114300" distR="114300" simplePos="0" relativeHeight="251675648" behindDoc="0" locked="0" layoutInCell="1" allowOverlap="1">
+            <wp:simplePos x="0" y="0"/>
+            <wp:positionH relativeFrom="column">
+              <wp:posOffset>-356235</wp:posOffset>
+            </wp:positionH>
+            <wp:positionV relativeFrom="paragraph">
+              <wp:posOffset>14605</wp:posOffset>
+            </wp:positionV>
+            <wp:extent cx="2990850" cy="1177925"/>
+            <wp:effectExtent l="0" t="0" r="0" b="3175"/>
+            <wp:wrapSquare wrapText="bothSides"/>
+            <wp:docPr id="18" name="Imagen 18"/>
+            <wp:cNvGraphicFramePr>
+              <a:graphicFrameLocks xmlns:a="http://schemas.openxmlformats.org/drawingml/2006/main" noChangeAspect="1"/>
+            </wp:cNvGraphicFramePr>
+            <a:graphic xmlns:a="http://schemas.openxmlformats.org/drawingml/2006/main">
+              <a:graphicData uri="http://schemas.openxmlformats.org/drawingml/2006/picture">
+                <pic:pic xmlns:pic="http://schemas.openxmlformats.org/drawingml/2006/picture">
+                  <pic:nvPicPr>
+                    <pic:cNvPr id="18" name="ex1.jpg"/>
+                    <pic:cNvPicPr/>
+                  </pic:nvPicPr>
+                  <pic:blipFill>
+                    <a:blip r:embed="rId25">
+                      <a:extLst>
+                        <a:ext uri="{28A0092B-C50C-407E-A947-70E740481C1C}">
+                          <a14:useLocalDpi xmlns:a14="http://schemas.microsoft.com/office/drawing/2010/main" val="0"/>
+                        </a:ext>
+                      </a:extLst>
+                    </a:blip>
+                    <a:stretch>
+                      <a:fillRect/>
+                    </a:stretch>
+                  </pic:blipFill>
+                  <pic:spPr>
+                    <a:xfrm>
+                      <a:off x="0" y="0"/>
+                      <a:ext cx="2990850" cy="1177925"/>
+                    </a:xfrm>
+                    <a:prstGeom prst="rect">
+                      <a:avLst/>
+                    </a:prstGeom>
+                  </pic:spPr>
+                </pic:pic>
+              </a:graphicData>
+            </a:graphic>
+            <wp14:sizeRelH relativeFrom="margin">
+              <wp14:pctWidth>0</wp14:pctWidth>
+            </wp14:sizeRelH>
+            <wp14:sizeRelV relativeFrom="margin">
+              <wp14:pctHeight>0</wp14:pctHeight>
+            </wp14:sizeRelV>
+          </wp:anchor>
+        </w:drawing>
       </w:r>
     </w:p>
     <w:p>
@@ -767,7 +2700,7 @@
   <w:abstractNum w:abstractNumId="0" w15:restartNumberingAfterBreak="0">
     <w:nsid w:val="772F2402"/>
     <w:multiLevelType w:val="hybridMultilevel"/>
-    <w:tmpl w:val="15AEF92A"/>
+    <w:tmpl w:val="526456FC"/>
     <w:lvl w:ilvl="0" w:tplc="0C0A0001">
       <w:start w:val="1"/>
       <w:numFmt w:val="bullet"/>

</xml_diff>